<commit_message>
Minor changes based on Soren's comments
</commit_message>
<xml_diff>
--- a/manuscript/SSVEPs&Reward_Methods&Results.docx
+++ b/manuscript/SSVEPs&Reward_Methods&Results.docx
@@ -2454,6 +2454,89 @@
           <w:rFonts w:eastAsia="Times New Roman"/>
           <w:szCs w:val="24"/>
         </w:rPr>
+        <w:t xml:space="preserve"> amplitudes were identified by calculating </w:t>
+      </w:r>
+      <w:proofErr w:type="spellStart"/>
+      <w:r>
+        <w:rPr>
+          <w:rFonts w:eastAsia="Times New Roman"/>
+          <w:szCs w:val="24"/>
+        </w:rPr>
+        <w:t>isocontour</w:t>
+      </w:r>
+      <w:proofErr w:type="spellEnd"/>
+      <w:r>
+        <w:rPr>
+          <w:rFonts w:eastAsia="Times New Roman"/>
+          <w:szCs w:val="24"/>
+        </w:rPr>
+        <w:t xml:space="preserve"> voltage maps based on grand-averaged data collapsed across all conditions. After removing linear trends, </w:t>
+      </w:r>
+      <w:r>
+        <w:rPr>
+          <w:rFonts w:eastAsia="Times New Roman"/>
+          <w:szCs w:val="24"/>
+        </w:rPr>
+        <w:t>F</w:t>
+      </w:r>
+      <w:r>
+        <w:rPr>
+          <w:rFonts w:eastAsia="Times New Roman"/>
+          <w:szCs w:val="24"/>
+        </w:rPr>
+        <w:t xml:space="preserve">ast Fourier Transforms on the EEG signal in a time window from 500 </w:t>
+      </w:r>
+      <w:proofErr w:type="spellStart"/>
+      <w:r>
+        <w:rPr>
+          <w:rFonts w:eastAsia="Times New Roman"/>
+          <w:szCs w:val="24"/>
+        </w:rPr>
+        <w:t>ms</w:t>
+      </w:r>
+      <w:proofErr w:type="spellEnd"/>
+      <w:r>
+        <w:rPr>
+          <w:rFonts w:eastAsia="Times New Roman"/>
+          <w:szCs w:val="24"/>
+        </w:rPr>
+        <w:t xml:space="preserve"> (to exclude the typically strong phasic visual evoked response to picture onset) to </w:t>
+      </w:r>
+      <w:r>
+        <w:rPr>
+          <w:rFonts w:eastAsia="Times New Roman"/>
+          <w:szCs w:val="24"/>
+        </w:rPr>
+        <w:t>3,25</w:t>
+      </w:r>
+      <w:r>
+        <w:rPr>
+          <w:rFonts w:eastAsia="Times New Roman"/>
+          <w:szCs w:val="24"/>
+        </w:rPr>
+        <w:t xml:space="preserve">0 </w:t>
+      </w:r>
+      <w:proofErr w:type="spellStart"/>
+      <w:r>
+        <w:rPr>
+          <w:rFonts w:eastAsia="Times New Roman"/>
+          <w:szCs w:val="24"/>
+        </w:rPr>
+        <w:t>ms</w:t>
+      </w:r>
+      <w:proofErr w:type="spellEnd"/>
+      <w:r>
+        <w:rPr>
+          <w:rFonts w:eastAsia="Times New Roman"/>
+          <w:szCs w:val="24"/>
+        </w:rPr>
+        <w:t xml:space="preserve"> after stimulus onset was applied, and amplitudes were obtained by extracting the absolute values of the resulting complex Fourier coefficients.</w:t>
+      </w:r>
+      <w:r>
+        <w:rPr>
+          <w:rFonts w:eastAsia="Times New Roman"/>
+          <w:szCs w:val="24"/>
+        </w:rPr>
         <w:t xml:space="preserve"> </w:t>
       </w:r>
       <w:r>
@@ -2461,45 +2544,77 @@
           <w:rFonts w:eastAsia="Times New Roman"/>
           <w:szCs w:val="24"/>
         </w:rPr>
-        <w:t xml:space="preserve">amplitudes were identified by calculating </w:t>
-      </w:r>
-      <w:proofErr w:type="spellStart"/>
+        <w:t>W</w:t>
+      </w:r>
       <w:r>
         <w:rPr>
           <w:rFonts w:eastAsia="Times New Roman"/>
           <w:szCs w:val="24"/>
         </w:rPr>
-        <w:t>isocontour</w:t>
-      </w:r>
-      <w:proofErr w:type="spellEnd"/>
+        <w:t xml:space="preserve">e extracted </w:t>
+      </w:r>
       <w:r>
         <w:rPr>
           <w:rFonts w:eastAsia="Times New Roman"/>
           <w:szCs w:val="24"/>
         </w:rPr>
-        <w:t xml:space="preserve"> voltage </w:t>
-      </w:r>
-      <w:commentRangeStart w:id="7"/>
+        <w:t>SSVEP</w:t>
+      </w:r>
       <w:r>
         <w:rPr>
           <w:rFonts w:eastAsia="Times New Roman"/>
           <w:szCs w:val="24"/>
         </w:rPr>
-        <w:t>maps based on grand-averaged data collapsed across all conditions</w:t>
-      </w:r>
-      <w:commentRangeEnd w:id="7"/>
-      <w:r>
-        <w:rPr>
-          <w:rStyle w:val="CommentReference"/>
-        </w:rPr>
-        <w:commentReference w:id="7"/>
+        <w:t xml:space="preserve"> amplitude at</w:t>
       </w:r>
       <w:r>
         <w:rPr>
           <w:rFonts w:eastAsia="Times New Roman"/>
           <w:szCs w:val="24"/>
         </w:rPr>
-        <w:t xml:space="preserve">. As shown in </w:t>
+        <w:t xml:space="preserve"> 10 and</w:t>
+      </w:r>
+      <w:r>
+        <w:rPr>
+          <w:rFonts w:eastAsia="Times New Roman"/>
+          <w:szCs w:val="24"/>
+        </w:rPr>
+        <w:t xml:space="preserve"> </w:t>
+      </w:r>
+      <w:r>
+        <w:rPr>
+          <w:rFonts w:eastAsia="Times New Roman"/>
+          <w:szCs w:val="24"/>
+        </w:rPr>
+        <w:t>1</w:t>
+      </w:r>
+      <w:r>
+        <w:rPr>
+          <w:rFonts w:eastAsia="Times New Roman"/>
+          <w:szCs w:val="24"/>
+        </w:rPr>
+        <w:t xml:space="preserve">2 Hz from each individual electrode cluster, separately for each condition (averaged across trials). </w:t>
+      </w:r>
+      <w:r>
+        <w:rPr>
+          <w:rFonts w:eastAsia="Times New Roman"/>
+          <w:szCs w:val="24"/>
+        </w:rPr>
+        <w:t>The amplitudes were normalized for each subject and each frequency separately by dividing amplitudes by the average amplitude across all six conditions.</w:t>
+      </w:r>
+      <w:r>
+        <w:rPr>
+          <w:rFonts w:eastAsia="Times New Roman"/>
+          <w:szCs w:val="24"/>
+        </w:rPr>
+        <w:t xml:space="preserve"> </w:t>
+      </w:r>
+      <w:r>
+        <w:rPr>
+          <w:rFonts w:eastAsia="Times New Roman"/>
+          <w:szCs w:val="24"/>
+        </w:rPr>
+        <w:t xml:space="preserve">As shown in </w:t>
       </w:r>
       <w:r>
         <w:rPr>
@@ -2621,156 +2736,24 @@
           <w:rFonts w:eastAsia="Times New Roman"/>
           <w:szCs w:val="24"/>
         </w:rPr>
-        <w:t xml:space="preserve"> amplitude distributions, we identified and averaged activity from the four electrodes displaying, for each participant, the largest frequency-specific amplitude. After removing linear trends, we extracted </w:t>
-      </w:r>
-      <w:r>
+        <w:t xml:space="preserve"> amplitude distributions, we identified and averaged activity from the four electrodes displaying, for each participant, the largest frequency-specific amplitude. </w:t>
+      </w:r>
+    </w:p>
+    <w:p>
+      <w:pPr>
+        <w:spacing w:line="480" w:lineRule="auto"/>
+        <w:ind w:firstLine="280"/>
+        <w:jc w:val="both"/>
         <w:rPr>
           <w:rFonts w:eastAsia="Times New Roman"/>
           <w:szCs w:val="24"/>
         </w:rPr>
-        <w:t>SSVEP</w:t>
-      </w:r>
-      <w:r>
-        <w:rPr>
-          <w:rFonts w:eastAsia="Times New Roman"/>
-          <w:szCs w:val="24"/>
-        </w:rPr>
-        <w:t xml:space="preserve"> </w:t>
-      </w:r>
-      <w:r>
-        <w:rPr>
-          <w:rFonts w:eastAsia="Times New Roman"/>
-          <w:szCs w:val="24"/>
-        </w:rPr>
-        <w:t>amplitude at</w:t>
-      </w:r>
-      <w:r>
-        <w:rPr>
-          <w:rFonts w:eastAsia="Times New Roman"/>
-          <w:szCs w:val="24"/>
-        </w:rPr>
-        <w:t xml:space="preserve"> 10 and</w:t>
-      </w:r>
-      <w:r>
-        <w:rPr>
-          <w:rFonts w:eastAsia="Times New Roman"/>
-          <w:szCs w:val="24"/>
-        </w:rPr>
-        <w:t xml:space="preserve"> </w:t>
-      </w:r>
-      <w:r>
-        <w:rPr>
-          <w:rFonts w:eastAsia="Times New Roman"/>
-          <w:szCs w:val="24"/>
-        </w:rPr>
-        <w:t>1</w:t>
-      </w:r>
-      <w:r>
-        <w:rPr>
-          <w:rFonts w:eastAsia="Times New Roman"/>
-          <w:szCs w:val="24"/>
-        </w:rPr>
-        <w:t xml:space="preserve">2 Hz from each individual electrode cluster, separately for each condition (averaged across trials). Fast Fourier Transforms on the EEG signal in a time window from 500 </w:t>
-      </w:r>
-      <w:proofErr w:type="spellStart"/>
-      <w:r>
-        <w:rPr>
-          <w:rFonts w:eastAsia="Times New Roman"/>
-          <w:szCs w:val="24"/>
-        </w:rPr>
-        <w:t>ms</w:t>
-      </w:r>
-      <w:proofErr w:type="spellEnd"/>
-      <w:r>
-        <w:rPr>
-          <w:rFonts w:eastAsia="Times New Roman"/>
-          <w:szCs w:val="24"/>
-        </w:rPr>
-        <w:t xml:space="preserve"> (to exclude the typically strong phasic visual evoked response to picture onset) to </w:t>
-      </w:r>
-      <w:r>
-        <w:rPr>
-          <w:rFonts w:eastAsia="Times New Roman"/>
-          <w:szCs w:val="24"/>
-        </w:rPr>
-        <w:t>3,25</w:t>
-      </w:r>
-      <w:r>
-        <w:rPr>
-          <w:rFonts w:eastAsia="Times New Roman"/>
-          <w:szCs w:val="24"/>
-        </w:rPr>
-        <w:t xml:space="preserve">0 </w:t>
-      </w:r>
-      <w:proofErr w:type="spellStart"/>
-      <w:r>
-        <w:rPr>
-          <w:rFonts w:eastAsia="Times New Roman"/>
-          <w:szCs w:val="24"/>
-        </w:rPr>
-        <w:t>ms</w:t>
-      </w:r>
-      <w:proofErr w:type="spellEnd"/>
-      <w:r>
-        <w:rPr>
-          <w:rFonts w:eastAsia="Times New Roman"/>
-          <w:szCs w:val="24"/>
-        </w:rPr>
-        <w:t xml:space="preserve"> after stimulus onset was applied, and amplitudes were obtained by extracting the absolute values of the resulting complex Fourier coefficients.</w:t>
-      </w:r>
-      <w:r>
-        <w:rPr>
-          <w:rFonts w:eastAsia="Times New Roman"/>
-          <w:szCs w:val="24"/>
-        </w:rPr>
-        <w:t xml:space="preserve"> The amplitudes were normalized for each subject and each frequency </w:t>
-      </w:r>
-      <w:r>
-        <w:rPr>
-          <w:rFonts w:eastAsia="Times New Roman"/>
-          <w:szCs w:val="24"/>
-        </w:rPr>
-        <w:t xml:space="preserve">separately </w:t>
-      </w:r>
-      <w:r>
-        <w:rPr>
-          <w:rFonts w:eastAsia="Times New Roman"/>
-          <w:szCs w:val="24"/>
-        </w:rPr>
-        <w:t xml:space="preserve">by dividing amplitudes by the average amplitude </w:t>
-      </w:r>
-      <w:r>
-        <w:rPr>
-          <w:rFonts w:eastAsia="Times New Roman"/>
-          <w:szCs w:val="24"/>
-        </w:rPr>
-        <w:t xml:space="preserve">across </w:t>
-      </w:r>
-      <w:r>
-        <w:rPr>
-          <w:rFonts w:eastAsia="Times New Roman"/>
-          <w:szCs w:val="24"/>
-        </w:rPr>
-        <w:t xml:space="preserve">all </w:t>
-      </w:r>
-      <w:r>
-        <w:rPr>
-          <w:rFonts w:eastAsia="Times New Roman"/>
-          <w:szCs w:val="24"/>
-        </w:rPr>
-        <w:t xml:space="preserve">six </w:t>
-      </w:r>
-      <w:r>
-        <w:rPr>
-          <w:rFonts w:eastAsia="Times New Roman"/>
-          <w:szCs w:val="24"/>
-        </w:rPr>
-        <w:t>conditions.</w:t>
-      </w:r>
+      </w:pPr>
     </w:p>
     <w:p/>
     <w:p/>
     <w:p>
+      <w:commentRangeStart w:id="7"/>
       <w:r>
         <w:rPr>
           <w:noProof/>
@@ -2824,6 +2807,13 @@
           </wp:inline>
         </w:drawing>
       </w:r>
+      <w:commentRangeEnd w:id="7"/>
+      <w:r>
+        <w:rPr>
+          <w:rStyle w:val="CommentReference"/>
+        </w:rPr>
+        <w:commentReference w:id="7"/>
+      </w:r>
     </w:p>
     <w:p>
       <w:pPr>
@@ -2909,6 +2899,7 @@
         </w:rPr>
         <w:commentReference w:id="9"/>
       </w:r>
+      <w:proofErr w:type="spellStart"/>
       <w:r>
         <w:rPr>
           <w:sz w:val="20"/>
@@ -2930,6 +2921,21 @@
           <w:rStyle w:val="CommentReference"/>
         </w:rPr>
         <w:commentReference w:id="10"/>
+      </w:r>
+      <w:r>
+        <w:rPr>
+          <w:sz w:val="20"/>
+          <w:szCs w:val="20"/>
+        </w:rPr>
+        <w:t>Data</w:t>
+      </w:r>
+      <w:proofErr w:type="spellEnd"/>
+      <w:r>
+        <w:rPr>
+          <w:sz w:val="20"/>
+          <w:szCs w:val="20"/>
+        </w:rPr>
+        <w:t xml:space="preserve"> in the figure are filtered with 1Hz high-pass filter for visualization purposes. </w:t>
       </w:r>
     </w:p>
     <w:p/>
@@ -4740,7 +4746,7 @@
               </wp:anchor>
             </w:drawing>
           </mc:Choice>
-          <mc:Fallback xmlns:w16cid="http://schemas.microsoft.com/office/word/2016/wordml/cid" xmlns:am3d="http://schemas.microsoft.com/office/drawing/2017/model3d" xmlns:aink="http://schemas.microsoft.com/office/drawing/2016/ink" xmlns:cx8="http://schemas.microsoft.com/office/drawing/2016/5/14/chartex" xmlns:cx7="http://schemas.microsoft.com/office/drawing/2016/5/13/chartex" xmlns:cx6="http://schemas.microsoft.com/office/drawing/2016/5/12/chartex" xmlns:cx5="http://schemas.microsoft.com/office/drawing/2016/5/11/chartex" xmlns:cx4="http://schemas.microsoft.com/office/drawing/2016/5/10/chartex" xmlns:cx3="http://schemas.microsoft.com/office/drawing/2016/5/9/chartex" xmlns:cx2="http://schemas.microsoft.com/office/drawing/2015/10/21/chartex">
+          <mc:Fallback xmlns:cx2="http://schemas.microsoft.com/office/drawing/2015/10/21/chartex" xmlns:cx3="http://schemas.microsoft.com/office/drawing/2016/5/9/chartex" xmlns:cx4="http://schemas.microsoft.com/office/drawing/2016/5/10/chartex" xmlns:cx5="http://schemas.microsoft.com/office/drawing/2016/5/11/chartex" xmlns:cx6="http://schemas.microsoft.com/office/drawing/2016/5/12/chartex" xmlns:cx7="http://schemas.microsoft.com/office/drawing/2016/5/13/chartex" xmlns:cx8="http://schemas.microsoft.com/office/drawing/2016/5/14/chartex" xmlns:aink="http://schemas.microsoft.com/office/drawing/2016/ink" xmlns:am3d="http://schemas.microsoft.com/office/drawing/2017/model3d" xmlns:w16cid="http://schemas.microsoft.com/office/word/2016/wordml/cid">
             <w:pict>
               <v:group w14:anchorId="120B399F" id="Group 23" o:spid="_x0000_s1026" style="position:absolute;margin-left:-49.1pt;margin-top:214.5pt;width:567.9pt;height:194.65pt;z-index:251664384;mso-position-horizontal-relative:margin;mso-position-vertical-relative:margin;mso-width-relative:margin;mso-height-relative:margin" coordsize="61461,19116" o:gfxdata="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">
                 <v:shapetype id="_x0000_t75" coordsize="21600,21600" o:spt="75" o:preferrelative="t" path="m@4@5l@4@11@9@11@9@5xe" filled="f" stroked="f">
@@ -6607,7 +6613,7 @@
               </wp:anchor>
             </w:drawing>
           </mc:Choice>
-          <mc:Fallback xmlns:w16cid="http://schemas.microsoft.com/office/word/2016/wordml/cid" xmlns:am3d="http://schemas.microsoft.com/office/drawing/2017/model3d" xmlns:aink="http://schemas.microsoft.com/office/drawing/2016/ink" xmlns:cx8="http://schemas.microsoft.com/office/drawing/2016/5/14/chartex" xmlns:cx7="http://schemas.microsoft.com/office/drawing/2016/5/13/chartex" xmlns:cx6="http://schemas.microsoft.com/office/drawing/2016/5/12/chartex" xmlns:cx5="http://schemas.microsoft.com/office/drawing/2016/5/11/chartex" xmlns:cx4="http://schemas.microsoft.com/office/drawing/2016/5/10/chartex" xmlns:cx3="http://schemas.microsoft.com/office/drawing/2016/5/9/chartex" xmlns:cx2="http://schemas.microsoft.com/office/drawing/2015/10/21/chartex">
+          <mc:Fallback xmlns:cx2="http://schemas.microsoft.com/office/drawing/2015/10/21/chartex" xmlns:cx3="http://schemas.microsoft.com/office/drawing/2016/5/9/chartex" xmlns:cx4="http://schemas.microsoft.com/office/drawing/2016/5/10/chartex" xmlns:cx5="http://schemas.microsoft.com/office/drawing/2016/5/11/chartex" xmlns:cx6="http://schemas.microsoft.com/office/drawing/2016/5/12/chartex" xmlns:cx7="http://schemas.microsoft.com/office/drawing/2016/5/13/chartex" xmlns:cx8="http://schemas.microsoft.com/office/drawing/2016/5/14/chartex" xmlns:aink="http://schemas.microsoft.com/office/drawing/2016/ink" xmlns:am3d="http://schemas.microsoft.com/office/drawing/2017/model3d" xmlns:w16cid="http://schemas.microsoft.com/office/word/2016/wordml/cid">
             <w:pict>
               <v:group w14:anchorId="4151E092" id="Group 22" o:spid="_x0000_s1026" style="position:absolute;margin-left:0;margin-top:1.6pt;width:567.8pt;height:194.75pt;z-index:251666432;mso-position-horizontal:center;mso-position-horizontal-relative:margin;mso-width-relative:margin;mso-height-relative:margin" coordsize="61463,19116" o:gfxdata="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">
                 <v:shape id="Picture 38" o:spid="_x0000_s1027" type="#_x0000_t75" style="position:absolute;width:30731;height:19116;visibility:visible;mso-wrap-style:square" o:gfxdata="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" stroked="t" strokecolor="white [3212]">
@@ -6984,8 +6990,6 @@
       <w:r>
         <w:t xml:space="preserve"> results can be found in Appendix 1.</w:t>
       </w:r>
-      <w:bookmarkStart w:id="20" w:name="_GoBack"/>
-      <w:bookmarkEnd w:id="20"/>
     </w:p>
     <w:p>
       <w:pPr>
@@ -7037,290 +7041,284 @@
       <w:r>
         <w:t>amplitudes (</w:t>
       </w:r>
-      <w:commentRangeStart w:id="21"/>
       <w:r>
         <w:t xml:space="preserve">in </w:t>
       </w:r>
+      <w:proofErr w:type="spellStart"/>
+      <w:r>
+        <w:t>a.u</w:t>
+      </w:r>
+      <w:proofErr w:type="spellEnd"/>
+      <w:r>
+        <w:t>. due to the normalization</w:t>
+      </w:r>
+      <w:r>
+        <w:t>) across conditions (</w:t>
+      </w:r>
       <w:r>
         <w:rPr>
           <w:i/>
         </w:rPr>
-        <w:t>µV</w:t>
-      </w:r>
-      <w:commentRangeEnd w:id="21"/>
-      <w:r>
-        <w:rPr>
-          <w:rStyle w:val="CommentReference"/>
-        </w:rPr>
-        <w:commentReference w:id="21"/>
-      </w:r>
-      <w:r>
-        <w:t>) across conditions (</w:t>
+        <w:t xml:space="preserve">Figure </w:t>
       </w:r>
       <w:r>
         <w:rPr>
           <w:i/>
         </w:rPr>
-        <w:t xml:space="preserve">Figure </w:t>
+        <w:t>5</w:t>
+      </w:r>
+      <w:r>
+        <w:t xml:space="preserve"> </w:t>
+      </w:r>
+      <w:r>
+        <w:t xml:space="preserve">and </w:t>
       </w:r>
       <w:r>
         <w:rPr>
           <w:i/>
         </w:rPr>
-        <w:t>5</w:t>
+        <w:t>Table 4</w:t>
+      </w:r>
+      <w:r>
+        <w:t xml:space="preserve">). The </w:t>
+      </w:r>
+      <w:r>
+        <w:rPr>
+          <w:i/>
+        </w:rPr>
+        <w:t>Null model</w:t>
+      </w:r>
+      <w:r>
+        <w:t xml:space="preserve"> included </w:t>
+      </w:r>
+      <w:r>
+        <w:t>a constant and</w:t>
+      </w:r>
+      <w:r>
+        <w:t xml:space="preserve"> varying intercepts across subjects. The </w:t>
+      </w:r>
+      <w:r>
+        <w:rPr>
+          <w:i/>
+        </w:rPr>
+        <w:t xml:space="preserve">Attention </w:t>
+      </w:r>
+      <w:r>
+        <w:rPr>
+          <w:i/>
+        </w:rPr>
+        <w:t>model</w:t>
+      </w:r>
+      <w:r>
+        <w:t xml:space="preserve"> included the constant effect of attention</w:t>
+      </w:r>
+      <w:r>
+        <w:t>;</w:t>
+      </w:r>
+      <w:r>
+        <w:t xml:space="preserve"> t</w:t>
+      </w:r>
+      <w:r>
+        <w:t>he</w:t>
       </w:r>
       <w:r>
         <w:t xml:space="preserve"> </w:t>
       </w:r>
       <w:r>
-        <w:t xml:space="preserve">and </w:t>
-      </w:r>
-      <w:r>
         <w:rPr>
           <w:i/>
         </w:rPr>
-        <w:t>Table 4</w:t>
-      </w:r>
-      <w:r>
-        <w:t xml:space="preserve">). The </w:t>
+        <w:t>Reward phase model</w:t>
+      </w:r>
+      <w:r>
+        <w:t xml:space="preserve"> included the constant effect of reward phase</w:t>
+      </w:r>
+      <w:r>
+        <w:t>;</w:t>
+      </w:r>
+      <w:r>
+        <w:t xml:space="preserve"> the </w:t>
       </w:r>
       <w:r>
         <w:rPr>
           <w:i/>
         </w:rPr>
-        <w:t>Null model</w:t>
-      </w:r>
-      <w:r>
-        <w:t xml:space="preserve"> included </w:t>
-      </w:r>
-      <w:r>
-        <w:t>a constant and</w:t>
-      </w:r>
-      <w:r>
-        <w:t xml:space="preserve"> varying intercepts across subjects. The </w:t>
+        <w:t xml:space="preserve">Reward phase </w:t>
       </w:r>
       <w:r>
         <w:rPr>
           <w:i/>
         </w:rPr>
-        <w:t xml:space="preserve">Attention </w:t>
+        <w:t xml:space="preserve">+ </w:t>
       </w:r>
       <w:r>
         <w:rPr>
           <w:i/>
         </w:rPr>
+        <w:t>attention</w:t>
+      </w:r>
+      <w:r>
+        <w:t xml:space="preserve"> model included the additive effects of reward phase and attention</w:t>
+      </w:r>
+      <w:r>
+        <w:t>;</w:t>
+      </w:r>
+      <w:r>
+        <w:t xml:space="preserve"> and the </w:t>
+      </w:r>
+      <w:r>
+        <w:rPr>
+          <w:i/>
+        </w:rPr>
+        <w:t xml:space="preserve">Reward phase </w:t>
+      </w:r>
+      <w:r>
+        <w:rPr>
+          <w:i/>
+        </w:rPr>
+        <w:t xml:space="preserve">x </w:t>
+      </w:r>
+      <w:r>
+        <w:rPr>
+          <w:i/>
+        </w:rPr>
+        <w:t>attention</w:t>
+      </w:r>
+      <w:r>
+        <w:t xml:space="preserve"> model also included the interaction between reward phase and attention. The </w:t>
+      </w:r>
+      <w:r>
+        <w:rPr>
+          <w:i/>
+        </w:rPr>
+        <w:t xml:space="preserve">Reward </w:t>
+      </w:r>
+      <w:r>
+        <w:rPr>
+          <w:i/>
+        </w:rPr>
+        <w:t>probability</w:t>
+      </w:r>
+      <w:r>
+        <w:rPr>
+          <w:i/>
+        </w:rPr>
+        <w:t xml:space="preserve"> </w:t>
+      </w:r>
+      <w:r>
+        <w:rPr>
+          <w:i/>
+        </w:rPr>
+        <w:t>x</w:t>
+      </w:r>
+      <w:r>
+        <w:rPr>
+          <w:i/>
+        </w:rPr>
+        <w:t xml:space="preserve"> </w:t>
+      </w:r>
+      <w:r>
+        <w:rPr>
+          <w:i/>
+        </w:rPr>
+        <w:t>reward phase + attention</w:t>
+      </w:r>
+      <w:r>
+        <w:t xml:space="preserve"> model consisted of the constant effects of reward probability and phase, their interaction, and the </w:t>
+      </w:r>
+      <w:r>
+        <w:t xml:space="preserve">independent </w:t>
+      </w:r>
+      <w:r>
+        <w:t xml:space="preserve">effect of attention. The last model was the </w:t>
+      </w:r>
+      <w:r>
+        <w:rPr>
+          <w:i/>
+        </w:rPr>
+        <w:t>Interaction</w:t>
+      </w:r>
+      <w:r>
+        <w:t xml:space="preserve"> model which included </w:t>
+      </w:r>
+      <w:r>
+        <w:t xml:space="preserve">all constant effects </w:t>
+      </w:r>
+      <w:r>
+        <w:t>and their interaction</w:t>
+      </w:r>
+      <w:r>
+        <w:t xml:space="preserve"> (</w:t>
+      </w:r>
+      <w:r>
+        <w:rPr>
+          <w:i/>
+        </w:rPr>
+        <w:t xml:space="preserve">Reward </w:t>
+      </w:r>
+      <w:r>
+        <w:rPr>
+          <w:i/>
+        </w:rPr>
+        <w:t>probability</w:t>
+      </w:r>
+      <w:r>
+        <w:rPr>
+          <w:i/>
+        </w:rPr>
+        <w:t xml:space="preserve"> </w:t>
+      </w:r>
+      <w:r>
+        <w:rPr>
+          <w:i/>
+        </w:rPr>
+        <w:t>x</w:t>
+      </w:r>
+      <w:r>
+        <w:rPr>
+          <w:i/>
+        </w:rPr>
+        <w:t xml:space="preserve"> reward phase </w:t>
+      </w:r>
+      <w:r>
+        <w:rPr>
+          <w:i/>
+        </w:rPr>
+        <w:t>x</w:t>
+      </w:r>
+      <w:r>
+        <w:rPr>
+          <w:i/>
+        </w:rPr>
+        <w:t xml:space="preserve"> attention</w:t>
+      </w:r>
+      <w:r>
+        <w:t>)</w:t>
+      </w:r>
+      <w:r>
+        <w:t xml:space="preserve">. All models, except for the </w:t>
+      </w:r>
+      <w:r>
+        <w:rPr>
+          <w:i/>
+        </w:rPr>
+        <w:t>Null</w:t>
+      </w:r>
+      <w:r>
+        <w:t xml:space="preserve"> </w:t>
+      </w:r>
+      <w:r>
+        <w:rPr>
+          <w:i/>
+        </w:rPr>
         <w:t>model</w:t>
       </w:r>
       <w:r>
-        <w:t xml:space="preserve"> included the constant effect of attention</w:t>
-      </w:r>
-      <w:r>
-        <w:t>;</w:t>
-      </w:r>
-      <w:r>
-        <w:t xml:space="preserve"> t</w:t>
-      </w:r>
-      <w:r>
-        <w:t>he</w:t>
-      </w:r>
-      <w:r>
-        <w:t xml:space="preserve"> </w:t>
-      </w:r>
-      <w:r>
-        <w:rPr>
-          <w:i/>
-        </w:rPr>
-        <w:t>Reward phase model</w:t>
-      </w:r>
-      <w:r>
-        <w:t xml:space="preserve"> included the constant effect of reward phase</w:t>
-      </w:r>
-      <w:r>
-        <w:t>;</w:t>
-      </w:r>
-      <w:r>
-        <w:t xml:space="preserve"> the </w:t>
-      </w:r>
-      <w:r>
-        <w:rPr>
-          <w:i/>
-        </w:rPr>
-        <w:t xml:space="preserve">Reward phase </w:t>
-      </w:r>
-      <w:r>
-        <w:rPr>
-          <w:i/>
-        </w:rPr>
-        <w:t xml:space="preserve">+ </w:t>
-      </w:r>
-      <w:r>
-        <w:rPr>
-          <w:i/>
-        </w:rPr>
-        <w:t>attention</w:t>
-      </w:r>
-      <w:r>
-        <w:t xml:space="preserve"> model included the additive effects of reward phase and attention</w:t>
-      </w:r>
-      <w:r>
-        <w:t>;</w:t>
-      </w:r>
-      <w:r>
-        <w:t xml:space="preserve"> and the </w:t>
-      </w:r>
-      <w:r>
-        <w:rPr>
-          <w:i/>
-        </w:rPr>
-        <w:t xml:space="preserve">Reward phase </w:t>
-      </w:r>
-      <w:r>
-        <w:rPr>
-          <w:i/>
-        </w:rPr>
-        <w:t xml:space="preserve">x </w:t>
-      </w:r>
-      <w:r>
-        <w:rPr>
-          <w:i/>
-        </w:rPr>
-        <w:t>attention</w:t>
-      </w:r>
-      <w:r>
-        <w:t xml:space="preserve"> model also included the interaction between reward phase and attention. The </w:t>
-      </w:r>
-      <w:r>
-        <w:rPr>
-          <w:i/>
-        </w:rPr>
-        <w:t xml:space="preserve">Reward </w:t>
-      </w:r>
-      <w:r>
-        <w:rPr>
-          <w:i/>
-        </w:rPr>
-        <w:t>probability</w:t>
-      </w:r>
-      <w:r>
-        <w:rPr>
-          <w:i/>
-        </w:rPr>
-        <w:t xml:space="preserve"> </w:t>
-      </w:r>
-      <w:r>
-        <w:rPr>
-          <w:i/>
-        </w:rPr>
-        <w:t>x</w:t>
-      </w:r>
-      <w:r>
-        <w:rPr>
-          <w:i/>
-        </w:rPr>
-        <w:t xml:space="preserve"> </w:t>
-      </w:r>
-      <w:r>
-        <w:rPr>
-          <w:i/>
-        </w:rPr>
-        <w:t>reward phase + attention</w:t>
-      </w:r>
-      <w:r>
-        <w:t xml:space="preserve"> model consisted of the constant effects of reward probability and phase, their interaction, and the </w:t>
-      </w:r>
-      <w:r>
-        <w:t xml:space="preserve">independent </w:t>
-      </w:r>
-      <w:r>
-        <w:t xml:space="preserve">effect of attention. The last model was the </w:t>
-      </w:r>
-      <w:r>
-        <w:rPr>
-          <w:i/>
-        </w:rPr>
-        <w:t>Interaction</w:t>
-      </w:r>
-      <w:r>
-        <w:t xml:space="preserve"> model which included </w:t>
-      </w:r>
-      <w:r>
-        <w:t xml:space="preserve">all constant effects </w:t>
-      </w:r>
-      <w:r>
-        <w:t>and their interaction</w:t>
-      </w:r>
-      <w:r>
-        <w:t xml:space="preserve"> (</w:t>
-      </w:r>
-      <w:r>
-        <w:rPr>
-          <w:i/>
-        </w:rPr>
-        <w:t xml:space="preserve">Reward </w:t>
-      </w:r>
-      <w:r>
-        <w:rPr>
-          <w:i/>
-        </w:rPr>
-        <w:t>probability</w:t>
-      </w:r>
-      <w:r>
-        <w:rPr>
-          <w:i/>
-        </w:rPr>
-        <w:t xml:space="preserve"> </w:t>
-      </w:r>
-      <w:r>
-        <w:rPr>
-          <w:i/>
-        </w:rPr>
-        <w:t>x</w:t>
-      </w:r>
-      <w:r>
-        <w:rPr>
-          <w:i/>
-        </w:rPr>
-        <w:t xml:space="preserve"> reward phase </w:t>
-      </w:r>
-      <w:r>
-        <w:rPr>
-          <w:i/>
-        </w:rPr>
-        <w:t>x</w:t>
-      </w:r>
-      <w:r>
-        <w:rPr>
-          <w:i/>
-        </w:rPr>
-        <w:t xml:space="preserve"> attention</w:t>
-      </w:r>
-      <w:r>
-        <w:t>)</w:t>
-      </w:r>
-      <w:r>
-        <w:t xml:space="preserve">. All models, except for the </w:t>
-      </w:r>
-      <w:r>
-        <w:rPr>
-          <w:i/>
-        </w:rPr>
-        <w:t>Null</w:t>
-      </w:r>
-      <w:r>
-        <w:t xml:space="preserve"> </w:t>
-      </w:r>
-      <w:r>
-        <w:rPr>
-          <w:i/>
-        </w:rPr>
-        <w:t>model</w:t>
-      </w:r>
-      <w:r>
-        <w:t xml:space="preserve">, included varying slopes and intercepts across participants for all constant effects. As in the case of behavioral data, several models were not fitted because </w:t>
+        <w:t xml:space="preserve">, included varying slopes and intercepts across participants for all constant effects. As in the case of behavioral data, several </w:t>
       </w:r>
       <w:r>
         <w:lastRenderedPageBreak/>
-        <w:t xml:space="preserve">they were not </w:t>
+        <w:t xml:space="preserve">models were not fitted because they were not </w:t>
       </w:r>
       <w:r>
         <w:t xml:space="preserve">plausible </w:t>
@@ -7480,16 +7478,19 @@
             <w:vAlign w:val="center"/>
           </w:tcPr>
           <w:p>
-            <w:commentRangeStart w:id="22"/>
-            <w:r>
-              <w:t>Amplitudes (µV)</w:t>
-            </w:r>
-            <w:commentRangeEnd w:id="22"/>
-            <w:r>
-              <w:rPr>
-                <w:rStyle w:val="CommentReference"/>
-              </w:rPr>
-              <w:commentReference w:id="22"/>
+            <w:r>
+              <w:t>Amplitudes (</w:t>
+            </w:r>
+            <w:proofErr w:type="spellStart"/>
+            <w:r>
+              <w:t>a.u</w:t>
+            </w:r>
+            <w:proofErr w:type="spellEnd"/>
+            <w:r>
+              <w:t>.</w:t>
+            </w:r>
+            <w:r>
+              <w:t>)</w:t>
             </w:r>
           </w:p>
         </w:tc>
@@ -7955,7 +7956,7 @@
             <w:vAlign w:val="center"/>
           </w:tcPr>
           <w:p>
-            <w:commentRangeStart w:id="23"/>
+            <w:commentRangeStart w:id="20"/>
             <w:r>
               <w:t>0.89 [0.58</w:t>
             </w:r>
@@ -7965,12 +7966,12 @@
             <w:r>
               <w:t xml:space="preserve"> 1.32]</w:t>
             </w:r>
-            <w:commentRangeEnd w:id="23"/>
+            <w:commentRangeEnd w:id="20"/>
             <w:r>
               <w:rPr>
                 <w:rStyle w:val="CommentReference"/>
               </w:rPr>
-              <w:commentReference w:id="23"/>
+              <w:commentReference w:id="20"/>
             </w:r>
           </w:p>
         </w:tc>
@@ -8443,7 +8444,7 @@
               </wp:anchor>
             </w:drawing>
           </mc:Choice>
-          <mc:Fallback xmlns:w16cid="http://schemas.microsoft.com/office/word/2016/wordml/cid" xmlns:am3d="http://schemas.microsoft.com/office/drawing/2017/model3d" xmlns:aink="http://schemas.microsoft.com/office/drawing/2016/ink" xmlns:cx8="http://schemas.microsoft.com/office/drawing/2016/5/14/chartex" xmlns:cx7="http://schemas.microsoft.com/office/drawing/2016/5/13/chartex" xmlns:cx6="http://schemas.microsoft.com/office/drawing/2016/5/12/chartex" xmlns:cx5="http://schemas.microsoft.com/office/drawing/2016/5/11/chartex" xmlns:cx4="http://schemas.microsoft.com/office/drawing/2016/5/10/chartex" xmlns:cx3="http://schemas.microsoft.com/office/drawing/2016/5/9/chartex" xmlns:cx2="http://schemas.microsoft.com/office/drawing/2015/10/21/chartex">
+          <mc:Fallback xmlns:cx2="http://schemas.microsoft.com/office/drawing/2015/10/21/chartex" xmlns:cx3="http://schemas.microsoft.com/office/drawing/2016/5/9/chartex" xmlns:cx4="http://schemas.microsoft.com/office/drawing/2016/5/10/chartex" xmlns:cx5="http://schemas.microsoft.com/office/drawing/2016/5/11/chartex" xmlns:cx6="http://schemas.microsoft.com/office/drawing/2016/5/12/chartex" xmlns:cx7="http://schemas.microsoft.com/office/drawing/2016/5/13/chartex" xmlns:cx8="http://schemas.microsoft.com/office/drawing/2016/5/14/chartex" xmlns:aink="http://schemas.microsoft.com/office/drawing/2016/ink" xmlns:am3d="http://schemas.microsoft.com/office/drawing/2017/model3d" xmlns:w16cid="http://schemas.microsoft.com/office/word/2016/wordml/cid">
             <w:pict>
               <v:group w14:anchorId="6303A4C6" id="Group 3" o:spid="_x0000_s1026" style="position:absolute;margin-left:-49pt;margin-top:15pt;width:567.8pt;height:194.75pt;z-index:251672576;mso-position-horizontal-relative:margin;mso-width-relative:margin;mso-height-relative:margin" coordsize="61463,19116" o:gfxdata="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">
                 <v:group id="Group 2" o:spid="_x0000_s1027" style="position:absolute;width:30731;height:19116" coordsize="30731,19116" o:gfxdata="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">
@@ -8475,7 +8476,7 @@
           <w:sz w:val="20"/>
         </w:rPr>
       </w:pPr>
-      <w:commentRangeStart w:id="24"/>
+      <w:commentRangeStart w:id="21"/>
       <w:r>
         <w:rPr>
           <w:b/>
@@ -8516,12 +8517,12 @@
         </w:rPr>
         <w:t xml:space="preserve"> amplitudes per condition.</w:t>
       </w:r>
-      <w:commentRangeEnd w:id="24"/>
+      <w:commentRangeEnd w:id="21"/>
       <w:r>
         <w:rPr>
           <w:rStyle w:val="CommentReference"/>
         </w:rPr>
-        <w:commentReference w:id="24"/>
+        <w:commentReference w:id="21"/>
       </w:r>
     </w:p>
     <w:p>
@@ -9702,8 +9703,13 @@
             <w:r>
               <w:t>Amplitudes (</w:t>
             </w:r>
-            <w:r>
-              <w:t>µV</w:t>
+            <w:proofErr w:type="spellStart"/>
+            <w:r>
+              <w:t>a.u</w:t>
+            </w:r>
+            <w:proofErr w:type="spellEnd"/>
+            <w:r>
+              <w:t>.</w:t>
             </w:r>
             <w:r>
               <w:t>)</w:t>
@@ -10607,7 +10613,7 @@
               </wp:anchor>
             </w:drawing>
           </mc:Choice>
-          <mc:Fallback xmlns:w16cid="http://schemas.microsoft.com/office/word/2016/wordml/cid" xmlns:am3d="http://schemas.microsoft.com/office/drawing/2017/model3d" xmlns:aink="http://schemas.microsoft.com/office/drawing/2016/ink" xmlns:cx8="http://schemas.microsoft.com/office/drawing/2016/5/14/chartex" xmlns:cx7="http://schemas.microsoft.com/office/drawing/2016/5/13/chartex" xmlns:cx6="http://schemas.microsoft.com/office/drawing/2016/5/12/chartex" xmlns:cx5="http://schemas.microsoft.com/office/drawing/2016/5/11/chartex" xmlns:cx4="http://schemas.microsoft.com/office/drawing/2016/5/10/chartex" xmlns:cx3="http://schemas.microsoft.com/office/drawing/2016/5/9/chartex" xmlns:cx2="http://schemas.microsoft.com/office/drawing/2015/10/21/chartex">
+          <mc:Fallback xmlns:cx2="http://schemas.microsoft.com/office/drawing/2015/10/21/chartex" xmlns:cx3="http://schemas.microsoft.com/office/drawing/2016/5/9/chartex" xmlns:cx4="http://schemas.microsoft.com/office/drawing/2016/5/10/chartex" xmlns:cx5="http://schemas.microsoft.com/office/drawing/2016/5/11/chartex" xmlns:cx6="http://schemas.microsoft.com/office/drawing/2016/5/12/chartex" xmlns:cx7="http://schemas.microsoft.com/office/drawing/2016/5/13/chartex" xmlns:cx8="http://schemas.microsoft.com/office/drawing/2016/5/14/chartex" xmlns:aink="http://schemas.microsoft.com/office/drawing/2016/ink" xmlns:am3d="http://schemas.microsoft.com/office/drawing/2017/model3d" xmlns:w16cid="http://schemas.microsoft.com/office/word/2016/wordml/cid">
             <w:pict>
               <v:group w14:anchorId="2155BA52" id="Group 15" o:spid="_x0000_s1026" style="position:absolute;margin-left:-49.1pt;margin-top:84.15pt;width:567.8pt;height:194.75pt;z-index:251670528;mso-position-horizontal-relative:margin;mso-width-relative:margin;mso-height-relative:margin" coordsize="61463,19116" o:gfxdata="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">
                 <v:shape id="Picture 53" o:spid="_x0000_s1027" type="#_x0000_t75" style="position:absolute;width:30731;height:19116;visibility:visible;mso-wrap-style:square" o:gfxdata="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" stroked="t" strokecolor="white [3212]">
@@ -10706,7 +10712,7 @@
         <w:ind w:firstLine="284"/>
         <w:jc w:val="both"/>
       </w:pPr>
-      <w:commentRangeStart w:id="25"/>
+      <w:commentRangeStart w:id="22"/>
       <w:r>
         <w:lastRenderedPageBreak/>
         <w:t>The poste</w:t>
@@ -10714,12 +10720,12 @@
       <w:r>
         <w:t>rior</w:t>
       </w:r>
-      <w:commentRangeEnd w:id="25"/>
+      <w:commentRangeEnd w:id="22"/>
       <w:r>
         <w:rPr>
           <w:rStyle w:val="CommentReference"/>
         </w:rPr>
-        <w:commentReference w:id="25"/>
+        <w:commentReference w:id="22"/>
       </w:r>
       <w:r>
         <w:t xml:space="preserve"> distribution</w:t>
@@ -11058,7 +11064,7 @@
         <w:ind w:firstLine="284"/>
         <w:jc w:val="both"/>
       </w:pPr>
-      <w:commentRangeStart w:id="26"/>
+      <w:commentRangeStart w:id="23"/>
       <w:r>
         <w:t>We also observed</w:t>
       </w:r>
@@ -11153,12 +11159,12 @@
       <w:r>
         <w:t>.</w:t>
       </w:r>
-      <w:commentRangeEnd w:id="26"/>
+      <w:commentRangeEnd w:id="23"/>
       <w:r>
         <w:rPr>
           <w:rStyle w:val="CommentReference"/>
         </w:rPr>
-        <w:commentReference w:id="26"/>
+        <w:commentReference w:id="23"/>
       </w:r>
     </w:p>
     <w:p>
@@ -11284,16 +11290,16 @@
       <w:r>
         <w:t xml:space="preserve"> </w:t>
       </w:r>
-      <w:commentRangeStart w:id="27"/>
+      <w:commentRangeStart w:id="24"/>
       <w:r>
         <w:t>through baseline and acquisition</w:t>
       </w:r>
-      <w:commentRangeEnd w:id="27"/>
+      <w:commentRangeEnd w:id="24"/>
       <w:r>
         <w:rPr>
           <w:rStyle w:val="CommentReference"/>
         </w:rPr>
-        <w:commentReference w:id="27"/>
+        <w:commentReference w:id="24"/>
       </w:r>
       <w:r>
         <w:t xml:space="preserve">. </w:t>
@@ -12454,7 +12460,7 @@
               </wp:anchor>
             </w:drawing>
           </mc:Choice>
-          <mc:Fallback xmlns:w16cid="http://schemas.microsoft.com/office/word/2016/wordml/cid" xmlns:am3d="http://schemas.microsoft.com/office/drawing/2017/model3d" xmlns:aink="http://schemas.microsoft.com/office/drawing/2016/ink" xmlns:cx8="http://schemas.microsoft.com/office/drawing/2016/5/14/chartex" xmlns:cx7="http://schemas.microsoft.com/office/drawing/2016/5/13/chartex" xmlns:cx6="http://schemas.microsoft.com/office/drawing/2016/5/12/chartex" xmlns:cx5="http://schemas.microsoft.com/office/drawing/2016/5/11/chartex" xmlns:cx4="http://schemas.microsoft.com/office/drawing/2016/5/10/chartex" xmlns:cx3="http://schemas.microsoft.com/office/drawing/2016/5/9/chartex" xmlns:cx2="http://schemas.microsoft.com/office/drawing/2015/10/21/chartex">
+          <mc:Fallback xmlns:cx2="http://schemas.microsoft.com/office/drawing/2015/10/21/chartex" xmlns:cx3="http://schemas.microsoft.com/office/drawing/2016/5/9/chartex" xmlns:cx4="http://schemas.microsoft.com/office/drawing/2016/5/10/chartex" xmlns:cx5="http://schemas.microsoft.com/office/drawing/2016/5/11/chartex" xmlns:cx6="http://schemas.microsoft.com/office/drawing/2016/5/12/chartex" xmlns:cx7="http://schemas.microsoft.com/office/drawing/2016/5/13/chartex" xmlns:cx8="http://schemas.microsoft.com/office/drawing/2016/5/14/chartex" xmlns:aink="http://schemas.microsoft.com/office/drawing/2016/ink" xmlns:am3d="http://schemas.microsoft.com/office/drawing/2017/model3d" xmlns:w16cid="http://schemas.microsoft.com/office/word/2016/wordml/cid">
             <w:pict>
               <v:group w14:anchorId="77543280" id="Group 16" o:spid="_x0000_s1026" style="position:absolute;margin-left:-48.4pt;margin-top:31.95pt;width:567.2pt;height:141.75pt;z-index:251676672;mso-position-horizontal-relative:margin;mso-width-relative:margin;mso-height-relative:margin" coordsize="88969,22104" o:gfxdata="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">
                 <v:group id="_x0000_s1027" style="position:absolute;left:44479;width:44490;height:22104" coordorigin="44479" coordsize="44489,22104" o:gfxdata="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">
@@ -12693,27 +12699,27 @@
       <w:r>
         <w:t>. This can indicate some presence of training effects on</w:t>
       </w:r>
-      <w:commentRangeStart w:id="28"/>
+      <w:commentRangeStart w:id="25"/>
       <w:r>
         <w:t xml:space="preserve"> the </w:t>
       </w:r>
-      <w:commentRangeEnd w:id="28"/>
+      <w:commentRangeEnd w:id="25"/>
       <w:r>
         <w:rPr>
           <w:rStyle w:val="CommentReference"/>
         </w:rPr>
-        <w:commentReference w:id="28"/>
-      </w:r>
-      <w:commentRangeStart w:id="29"/>
+        <w:commentReference w:id="25"/>
+      </w:r>
+      <w:commentRangeStart w:id="26"/>
       <w:r>
         <w:t>accuracy data</w:t>
       </w:r>
-      <w:commentRangeEnd w:id="29"/>
+      <w:commentRangeEnd w:id="26"/>
       <w:r>
         <w:rPr>
           <w:rStyle w:val="CommentReference"/>
         </w:rPr>
-        <w:commentReference w:id="29"/>
+        <w:commentReference w:id="26"/>
       </w:r>
       <w:r>
         <w:t>.</w:t>
@@ -12956,6 +12962,11 @@
               <w:spacing w:line="360" w:lineRule="auto"/>
             </w:pPr>
             <w:r>
+              <w:t xml:space="preserve">Supplementary </w:t>
+            </w:r>
+            <w:bookmarkStart w:id="27" w:name="_GoBack"/>
+            <w:bookmarkEnd w:id="27"/>
+            <w:r>
               <w:t>Table 2</w:t>
             </w:r>
           </w:p>
@@ -12970,27 +12981,7 @@
               <w:rPr>
                 <w:i/>
               </w:rPr>
-              <w:t>Means and 95% HDIs of the posterior distributions of the</w:t>
-            </w:r>
-            <w:commentRangeStart w:id="30"/>
-            <w:r>
-              <w:rPr>
-                <w:i/>
-              </w:rPr>
-              <w:t xml:space="preserve"> ssVEP amplitudes</w:t>
-            </w:r>
-            <w:commentRangeEnd w:id="30"/>
-            <w:r>
-              <w:rPr>
-                <w:rStyle w:val="CommentReference"/>
-              </w:rPr>
-              <w:commentReference w:id="30"/>
-            </w:r>
-            <w:r>
-              <w:rPr>
-                <w:i/>
-              </w:rPr>
-              <w:t xml:space="preserve"> for each of the conditions</w:t>
+              <w:t>Means and 95% HDIs of hit rates and reaction times across six phases of the experiment</w:t>
             </w:r>
           </w:p>
         </w:tc>
@@ -14136,7 +14127,7 @@
               </wp:anchor>
             </w:drawing>
           </mc:Choice>
-          <mc:Fallback xmlns:w16cid="http://schemas.microsoft.com/office/word/2016/wordml/cid" xmlns:am3d="http://schemas.microsoft.com/office/drawing/2017/model3d" xmlns:aink="http://schemas.microsoft.com/office/drawing/2016/ink" xmlns:cx8="http://schemas.microsoft.com/office/drawing/2016/5/14/chartex" xmlns:cx7="http://schemas.microsoft.com/office/drawing/2016/5/13/chartex" xmlns:cx6="http://schemas.microsoft.com/office/drawing/2016/5/12/chartex" xmlns:cx5="http://schemas.microsoft.com/office/drawing/2016/5/11/chartex" xmlns:cx4="http://schemas.microsoft.com/office/drawing/2016/5/10/chartex" xmlns:cx3="http://schemas.microsoft.com/office/drawing/2016/5/9/chartex" xmlns:cx2="http://schemas.microsoft.com/office/drawing/2015/10/21/chartex">
+          <mc:Fallback xmlns:cx2="http://schemas.microsoft.com/office/drawing/2015/10/21/chartex" xmlns:cx3="http://schemas.microsoft.com/office/drawing/2016/5/9/chartex" xmlns:cx4="http://schemas.microsoft.com/office/drawing/2016/5/10/chartex" xmlns:cx5="http://schemas.microsoft.com/office/drawing/2016/5/11/chartex" xmlns:cx6="http://schemas.microsoft.com/office/drawing/2016/5/12/chartex" xmlns:cx7="http://schemas.microsoft.com/office/drawing/2016/5/13/chartex" xmlns:cx8="http://schemas.microsoft.com/office/drawing/2016/5/14/chartex" xmlns:aink="http://schemas.microsoft.com/office/drawing/2016/ink" xmlns:am3d="http://schemas.microsoft.com/office/drawing/2017/model3d" xmlns:w16cid="http://schemas.microsoft.com/office/word/2016/wordml/cid">
             <w:pict>
               <v:group w14:anchorId="478601FF" id="Group 17" o:spid="_x0000_s1026" style="position:absolute;margin-left:-55.9pt;margin-top:20.4pt;width:567.2pt;height:141.75pt;z-index:251674624;mso-width-relative:margin;mso-height-relative:margin" coordsize="88969,22104" o:gfxdata="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">
                 <v:group id="Group 9" o:spid="_x0000_s1027" style="position:absolute;width:44489;height:22104" coordsize="44489,22104" o:gfxdata="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">
@@ -14228,16 +14219,16 @@
       <w:r>
         <w:t>Similar analyses could not have been performed for the EEG data</w:t>
       </w:r>
-      <w:commentRangeStart w:id="31"/>
+      <w:commentRangeStart w:id="28"/>
       <w:r>
         <w:t>. Splitting the number of trials in each phase into two would significantly affect our signal-to-noise ratio</w:t>
       </w:r>
-      <w:commentRangeEnd w:id="31"/>
+      <w:commentRangeEnd w:id="28"/>
       <w:r>
         <w:rPr>
           <w:rStyle w:val="CommentReference"/>
         </w:rPr>
-        <w:commentReference w:id="31"/>
+        <w:commentReference w:id="28"/>
       </w:r>
       <w:r>
         <w:t xml:space="preserve">. However, our EEG results point to the changes in the </w:t>
@@ -15727,7 +15718,7 @@
           <w:noProof/>
           <w:szCs w:val="24"/>
           <w:lang w:val="nl-BE"/>
-          <w:rPrChange w:id="32" w:author="Ivan Grahek" w:date="2018-09-20T16:53:00Z">
+          <w:rPrChange w:id="29" w:author="Ivan Grahek" w:date="2018-09-20T16:53:00Z">
             <w:rPr>
               <w:noProof/>
               <w:szCs w:val="24"/>
@@ -16168,7 +16159,7 @@
           <w:noProof/>
           <w:szCs w:val="24"/>
           <w:lang w:val="nl-BE"/>
-          <w:rPrChange w:id="33" w:author="Ivan Grahek" w:date="2018-09-20T16:53:00Z">
+          <w:rPrChange w:id="30" w:author="Ivan Grahek" w:date="2018-09-20T16:53:00Z">
             <w:rPr>
               <w:noProof/>
               <w:szCs w:val="24"/>
@@ -16185,7 +16176,7 @@
           <w:noProof/>
           <w:szCs w:val="24"/>
           <w:lang w:val="nl-BE"/>
-          <w:rPrChange w:id="34" w:author="Ivan Grahek" w:date="2018-09-20T16:53:00Z">
+          <w:rPrChange w:id="31" w:author="Ivan Grahek" w:date="2018-09-20T16:53:00Z">
             <w:rPr>
               <w:i/>
               <w:iCs/>
@@ -16500,13 +16491,19 @@
       </w:r>
     </w:p>
   </w:comment>
-  <w:comment w:id="7" w:author="Andersen, Soren" w:date="2018-10-23T22:29:00Z" w:initials="AS">
+  <w:comment w:id="7" w:author="Ivan Grahek" w:date="2019-01-15T14:21:00Z" w:initials="IG">
     <w:p>
       <w:pPr>
         <w:pStyle w:val="CommentText"/>
       </w:pPr>
       <w:r>
-        <w:t>The order is confusing. You still have ERPs, you can only plot the topographies after Fourier transform. Need to first write how SSVEP amplitudes are calculated, then electrode selection, then average amplitudes from selected clusters.</w:t>
+        <w:rPr>
+          <w:rStyle w:val="CommentReference"/>
+        </w:rPr>
+        <w:annotationRef/>
+      </w:r>
+      <w:r>
+        <w:t>Move this as the first figure in the EEG results section</w:t>
       </w:r>
     </w:p>
   </w:comment>
@@ -16762,7 +16759,7 @@
       </w:r>
     </w:p>
   </w:comment>
-  <w:comment w:id="21" w:author="Ivan Grahek" w:date="2019-01-10T16:03:00Z" w:initials="IG">
+  <w:comment w:id="20" w:author="Andersen, Soren" w:date="2018-10-24T17:42:00Z" w:initials="AS">
     <w:p>
       <w:pPr>
         <w:pStyle w:val="CommentText"/>
@@ -16774,19 +16771,24 @@
         <w:annotationRef/>
       </w:r>
       <w:r>
-        <w:t xml:space="preserve">Not in </w:t>
-      </w:r>
-      <w:proofErr w:type="spellStart"/>
-      <w:r>
-        <w:t>uV</w:t>
-      </w:r>
-      <w:proofErr w:type="spellEnd"/>
-      <w:r>
-        <w:t xml:space="preserve"> anymore because of the normalization</w:t>
+        <w:t>The baseline difference for unattended is huge: this can’t be correct for a sample of this size!</w:t>
+      </w:r>
+    </w:p>
+    <w:p>
+      <w:pPr>
+        <w:pStyle w:val="CommentText"/>
+      </w:pPr>
+    </w:p>
+    <w:p>
+      <w:pPr>
+        <w:pStyle w:val="CommentText"/>
+      </w:pPr>
+      <w:r>
+        <w:t>Maybe scale SSVEPs differently, so that the baselines are equated and everything is measured relative to that.</w:t>
       </w:r>
     </w:p>
   </w:comment>
-  <w:comment w:id="22" w:author="Andersen, Soren" w:date="2018-10-23T22:48:00Z" w:initials="AS">
+  <w:comment w:id="21" w:author="Andersen, Soren" w:date="2018-10-02T16:34:00Z" w:initials="AS">
     <w:p>
       <w:pPr>
         <w:pStyle w:val="CommentText"/>
@@ -16798,19 +16800,53 @@
         <w:annotationRef/>
       </w:r>
       <w:r>
-        <w:t xml:space="preserve">Once you normalized/rescaled, SSVEP amplitudes are not in microvolt anymore but in </w:t>
-      </w:r>
-      <w:proofErr w:type="spellStart"/>
-      <w:r>
-        <w:t>a.u</w:t>
-      </w:r>
-      <w:proofErr w:type="spellEnd"/>
-      <w:r>
-        <w:t>.</w:t>
+        <w:t xml:space="preserve"> not in microvolt anymore</w:t>
+      </w:r>
+    </w:p>
+    <w:p>
+      <w:pPr>
+        <w:pStyle w:val="CommentText"/>
+      </w:pPr>
+    </w:p>
+    <w:p>
+      <w:pPr>
+        <w:pStyle w:val="CommentText"/>
+      </w:pPr>
+      <w:r>
+        <w:t>Would it be possible to zoom in the figure? The differences of interest are very hard to see.</w:t>
+      </w:r>
+    </w:p>
+    <w:p>
+      <w:pPr>
+        <w:pStyle w:val="CommentText"/>
+      </w:pPr>
+      <w:r>
+        <w:t>In previous publications, the scale usually varies around 0.7 to 1.3 (…but of course I present within-subjects error bars which are much smaller and contain less information).</w:t>
+      </w:r>
+    </w:p>
+    <w:p>
+      <w:pPr>
+        <w:pStyle w:val="CommentText"/>
+      </w:pPr>
+      <w:r>
+        <w:t>If you had just two conditions A &amp; U, then a value of 2 for A would mean that U=0, i.e. this would be the maximal attention effect, equal to physical removal of the unattended stimulus. So values anywhere close to 0 or 2 are not to be expected und would represent unrealistically large attentional modulation.</w:t>
+      </w:r>
+    </w:p>
+    <w:p>
+      <w:pPr>
+        <w:pStyle w:val="CommentText"/>
+      </w:pPr>
+    </w:p>
+    <w:p>
+      <w:pPr>
+        <w:pStyle w:val="CommentText"/>
+      </w:pPr>
+      <w:r>
+        <w:t>Some participants have very high variability in amplitudes. If you rescaled correctly, the mean for each participant should be one, so amplitudes should not stray not far, usually. Do you have very noisy participants in there?</w:t>
       </w:r>
     </w:p>
   </w:comment>
-  <w:comment w:id="23" w:author="Andersen, Soren" w:date="2018-10-24T17:42:00Z" w:initials="AS">
+  <w:comment w:id="22" w:author="Andersen, Soren" w:date="2018-10-23T22:55:00Z" w:initials="AS">
     <w:p>
       <w:pPr>
         <w:pStyle w:val="CommentText"/>
@@ -16822,24 +16858,56 @@
         <w:annotationRef/>
       </w:r>
       <w:r>
-        <w:t>The baseline difference for unattended is huge: this can’t be correct for a sample of this size!</w:t>
+        <w:t>Did you try to compute AMIs from SSVEPs?</w:t>
       </w:r>
     </w:p>
     <w:p>
       <w:pPr>
         <w:pStyle w:val="CommentText"/>
       </w:pPr>
+      <w:r>
+        <w:t>Would using them lead to the same conclusions?</w:t>
+      </w:r>
+    </w:p>
+  </w:comment>
+  <w:comment w:id="23" w:author="Andersen, Soren" w:date="2018-10-23T22:58:00Z" w:initials="AS">
+    <w:p>
+      <w:pPr>
+        <w:pStyle w:val="CommentText"/>
+      </w:pPr>
+      <w:r>
+        <w:rPr>
+          <w:rStyle w:val="CommentReference"/>
+        </w:rPr>
+        <w:annotationRef/>
+      </w:r>
+      <w:r>
+        <w:t>This is weird.</w:t>
+      </w:r>
     </w:p>
     <w:p>
       <w:pPr>
         <w:pStyle w:val="CommentText"/>
       </w:pPr>
-      <w:r>
-        <w:t>Maybe scale SSVEPs differently, so that the baselines are equated and everything is measured relative to that.</w:t>
+    </w:p>
+    <w:p>
+      <w:pPr>
+        <w:pStyle w:val="CommentText"/>
+      </w:pPr>
+      <w:r>
+        <w:t>I wonder if this could have to do with how SSVEPs are rescaled. Does the same pattern occur in raw amplitudes?</w:t>
+      </w:r>
+    </w:p>
+    <w:p>
+      <w:pPr>
+        <w:pStyle w:val="CommentText"/>
+      </w:pPr>
+      <w:r>
+        <w:t>I wonder if the rescaling could accidentally have pushed differences in the later phases into the earlier phase.</w:t>
       </w:r>
     </w:p>
   </w:comment>
-  <w:comment w:id="24" w:author="Andersen, Soren" w:date="2018-10-02T16:34:00Z" w:initials="AS">
+  <w:comment w:id="24" w:author="Antonio Schettino" w:date="2018-08-28T12:26:00Z" w:initials="AS">
     <w:p>
       <w:pPr>
         <w:pStyle w:val="CommentText"/>
@@ -16851,53 +16919,64 @@
         <w:annotationRef/>
       </w:r>
       <w:r>
-        <w:t xml:space="preserve"> not in microvolt anymore</w:t>
+        <w:t>We should better specify our expectations here:</w:t>
       </w:r>
     </w:p>
     <w:p>
       <w:pPr>
         <w:pStyle w:val="CommentText"/>
       </w:pPr>
+      <w:r>
+        <w:t>- if it’s only training, we should see performance improvement (and faster RTs) of similar magnitude when comparing baseline1 vs baseline2 as well as baseline2 vs acquisition1</w:t>
+      </w:r>
     </w:p>
     <w:p>
       <w:pPr>
         <w:pStyle w:val="CommentText"/>
       </w:pPr>
       <w:r>
-        <w:t>Would it be possible to zoom in the figure? The differences of interest are very hard to see.</w:t>
+        <w:t>- if reward really plays a role, performance should improve (and RTs should be faster) when comparing baseline2 vs acquisition1 as opposed to baseline1 vs baseline2</w:t>
       </w:r>
     </w:p>
     <w:p>
       <w:pPr>
         <w:pStyle w:val="CommentText"/>
       </w:pPr>
-      <w:r>
-        <w:t>In previous publications, the scale usually varies around 0.7 to 1.3 (…but of course I present within-subjects error bars which are much smaller and contain less information).</w:t>
-      </w:r>
     </w:p>
     <w:p>
       <w:pPr>
         <w:pStyle w:val="CommentText"/>
       </w:pPr>
       <w:r>
-        <w:t>If you had just two conditions A &amp; U, then a value of 2 for A would mean that U=0, i.e. this would be the maximal attention effect, equal to physical removal of the unattended stimulus. So values anywhere close to 0 or 2 are not to be expected und would represent unrealistically large attentional modulation.</w:t>
+        <w:t>Do you agree? Am I missing something?</w:t>
+      </w:r>
+    </w:p>
+  </w:comment>
+  <w:comment w:id="25" w:author="Andersen, Soren" w:date="2018-10-24T17:49:00Z" w:initials="AS">
+    <w:p>
+      <w:pPr>
+        <w:pStyle w:val="CommentText"/>
+      </w:pPr>
+      <w:r>
+        <w:rPr>
+          <w:rStyle w:val="CommentReference"/>
+        </w:rPr>
+        <w:annotationRef/>
+      </w:r>
+      <w:r>
+        <w:t>Accuracy is not the same as hit-rate!</w:t>
       </w:r>
     </w:p>
     <w:p>
       <w:pPr>
         <w:pStyle w:val="CommentText"/>
       </w:pPr>
-    </w:p>
-    <w:p>
-      <w:pPr>
-        <w:pStyle w:val="CommentText"/>
-      </w:pPr>
-      <w:r>
-        <w:t>Some participants have very high variability in amplitudes. If you rescaled correctly, the mean for each participant should be one, so amplitudes should not stray not far, usually. Do you have very noisy participants in there?</w:t>
+      <w:r>
+        <w:t>Without the false alarms it is hard to distinguish the nature of the effect.</w:t>
       </w:r>
     </w:p>
   </w:comment>
-  <w:comment w:id="25" w:author="Andersen, Soren" w:date="2018-10-23T22:55:00Z" w:initials="AS">
+  <w:comment w:id="26" w:author="Antonio Schettino" w:date="2018-08-28T12:20:00Z" w:initials="AS">
     <w:p>
       <w:pPr>
         <w:pStyle w:val="CommentText"/>
@@ -16909,165 +16988,19 @@
         <w:annotationRef/>
       </w:r>
       <w:r>
-        <w:t>Did you try to compute AMIs from SSVEPs?</w:t>
-      </w:r>
-    </w:p>
-    <w:p>
-      <w:pPr>
-        <w:pStyle w:val="CommentText"/>
-      </w:pPr>
-      <w:r>
-        <w:t>Would using them lead to the same conclusions?</w:t>
+        <w:t xml:space="preserve">However, this effect is not </w:t>
+      </w:r>
+      <w:proofErr w:type="spellStart"/>
+      <w:r>
+        <w:t>aspecific</w:t>
+      </w:r>
+      <w:proofErr w:type="spellEnd"/>
+      <w:r>
+        <w:t xml:space="preserve"> (as would be expected by training), but contingent upon reward probability. Is this another side effect of task difficulty?</w:t>
       </w:r>
     </w:p>
   </w:comment>
-  <w:comment w:id="26" w:author="Andersen, Soren" w:date="2018-10-23T22:58:00Z" w:initials="AS">
-    <w:p>
-      <w:pPr>
-        <w:pStyle w:val="CommentText"/>
-      </w:pPr>
-      <w:r>
-        <w:rPr>
-          <w:rStyle w:val="CommentReference"/>
-        </w:rPr>
-        <w:annotationRef/>
-      </w:r>
-      <w:r>
-        <w:t>This is weird.</w:t>
-      </w:r>
-    </w:p>
-    <w:p>
-      <w:pPr>
-        <w:pStyle w:val="CommentText"/>
-      </w:pPr>
-    </w:p>
-    <w:p>
-      <w:pPr>
-        <w:pStyle w:val="CommentText"/>
-      </w:pPr>
-      <w:r>
-        <w:t>I wonder if this could have to do with how SSVEPs are rescaled. Does the same pattern occur in raw amplitudes?</w:t>
-      </w:r>
-    </w:p>
-    <w:p>
-      <w:pPr>
-        <w:pStyle w:val="CommentText"/>
-      </w:pPr>
-      <w:r>
-        <w:t>I wonder if the rescaling could accidentally have pushed differences in the later phases into the earlier phase.</w:t>
-      </w:r>
-    </w:p>
-  </w:comment>
-  <w:comment w:id="27" w:author="Antonio Schettino" w:date="2018-08-28T12:26:00Z" w:initials="AS">
-    <w:p>
-      <w:pPr>
-        <w:pStyle w:val="CommentText"/>
-      </w:pPr>
-      <w:r>
-        <w:rPr>
-          <w:rStyle w:val="CommentReference"/>
-        </w:rPr>
-        <w:annotationRef/>
-      </w:r>
-      <w:r>
-        <w:t>We should better specify our expectations here:</w:t>
-      </w:r>
-    </w:p>
-    <w:p>
-      <w:pPr>
-        <w:pStyle w:val="CommentText"/>
-      </w:pPr>
-      <w:r>
-        <w:t>- if it’s only training, we should see performance improvement (and faster RTs) of similar magnitude when comparing baseline1 vs baseline2 as well as baseline2 vs acquisition1</w:t>
-      </w:r>
-    </w:p>
-    <w:p>
-      <w:pPr>
-        <w:pStyle w:val="CommentText"/>
-      </w:pPr>
-      <w:r>
-        <w:t>- if reward really plays a role, performance should improve (and RTs should be faster) when comparing baseline2 vs acquisition1 as opposed to baseline1 vs baseline2</w:t>
-      </w:r>
-    </w:p>
-    <w:p>
-      <w:pPr>
-        <w:pStyle w:val="CommentText"/>
-      </w:pPr>
-    </w:p>
-    <w:p>
-      <w:pPr>
-        <w:pStyle w:val="CommentText"/>
-      </w:pPr>
-      <w:r>
-        <w:t>Do you agree? Am I missing something?</w:t>
-      </w:r>
-    </w:p>
-  </w:comment>
-  <w:comment w:id="28" w:author="Andersen, Soren" w:date="2018-10-24T17:49:00Z" w:initials="AS">
-    <w:p>
-      <w:pPr>
-        <w:pStyle w:val="CommentText"/>
-      </w:pPr>
-      <w:r>
-        <w:rPr>
-          <w:rStyle w:val="CommentReference"/>
-        </w:rPr>
-        <w:annotationRef/>
-      </w:r>
-      <w:r>
-        <w:t>Accuracy is not the same as hit-rate!</w:t>
-      </w:r>
-    </w:p>
-    <w:p>
-      <w:pPr>
-        <w:pStyle w:val="CommentText"/>
-      </w:pPr>
-      <w:r>
-        <w:t>Without the false alarms it is hard to distinguish the nature of the effect.</w:t>
-      </w:r>
-    </w:p>
-  </w:comment>
-  <w:comment w:id="29" w:author="Antonio Schettino" w:date="2018-08-28T12:20:00Z" w:initials="AS">
-    <w:p>
-      <w:pPr>
-        <w:pStyle w:val="CommentText"/>
-      </w:pPr>
-      <w:r>
-        <w:rPr>
-          <w:rStyle w:val="CommentReference"/>
-        </w:rPr>
-        <w:annotationRef/>
-      </w:r>
-      <w:r>
-        <w:t xml:space="preserve">However, this effect is not </w:t>
-      </w:r>
-      <w:proofErr w:type="spellStart"/>
-      <w:r>
-        <w:t>aspecific</w:t>
-      </w:r>
-      <w:proofErr w:type="spellEnd"/>
-      <w:r>
-        <w:t xml:space="preserve"> (as would be expected by training), but contingent upon reward probability. Is this another side effect of task difficulty?</w:t>
-      </w:r>
-    </w:p>
-  </w:comment>
-  <w:comment w:id="30" w:author="Andersen, Soren" w:date="2018-10-24T17:51:00Z" w:initials="AS">
-    <w:p>
-      <w:pPr>
-        <w:pStyle w:val="CommentText"/>
-      </w:pPr>
-      <w:r>
-        <w:rPr>
-          <w:rStyle w:val="CommentReference"/>
-        </w:rPr>
-        <w:annotationRef/>
-      </w:r>
-      <w:r>
-        <w:t>???</w:t>
-      </w:r>
-    </w:p>
-  </w:comment>
-  <w:comment w:id="31" w:author="Andersen, Soren" w:date="2018-10-24T17:51:00Z" w:initials="AS">
+  <w:comment w:id="28" w:author="Andersen, Soren" w:date="2018-10-24T17:51:00Z" w:initials="AS">
     <w:p>
       <w:pPr>
         <w:pStyle w:val="CommentText"/>
@@ -17102,7 +17035,7 @@
   <w15:commentEx w15:paraId="4919AC84" w15:done="0"/>
   <w15:commentEx w15:paraId="789968ED" w15:done="0"/>
   <w15:commentEx w15:paraId="05C0353A" w15:done="0"/>
-  <w15:commentEx w15:paraId="74CAA497" w15:done="0"/>
+  <w15:commentEx w15:paraId="585CA9FF" w15:done="0"/>
   <w15:commentEx w15:paraId="2EEF1807" w15:done="0"/>
   <w15:commentEx w15:paraId="67E2A9A4" w15:done="0"/>
   <w15:commentEx w15:paraId="27152FA4" w15:done="0"/>
@@ -17114,8 +17047,6 @@
   <w15:commentEx w15:paraId="52C8C512" w15:done="0"/>
   <w15:commentEx w15:paraId="5AC00D0A" w15:done="0"/>
   <w15:commentEx w15:paraId="1DA62595" w15:done="0"/>
-  <w15:commentEx w15:paraId="38469193" w15:done="0"/>
-  <w15:commentEx w15:paraId="128F55FD" w15:done="0"/>
   <w15:commentEx w15:paraId="614B5D23" w15:done="0"/>
   <w15:commentEx w15:paraId="71BD759D" w15:done="0"/>
   <w15:commentEx w15:paraId="5AF58C57" w15:done="0"/>
@@ -17123,7 +17054,6 @@
   <w15:commentEx w15:paraId="7B9B443F" w15:done="0"/>
   <w15:commentEx w15:paraId="6CDAE9EE" w15:done="0"/>
   <w15:commentEx w15:paraId="319D8041" w15:done="0"/>
-  <w15:commentEx w15:paraId="3F682299" w15:done="0"/>
   <w15:commentEx w15:paraId="62FA8DA4" w15:done="0"/>
 </w15:commentsEx>
 </file>
@@ -17309,7 +17239,7 @@
             <w:noProof/>
             <w:szCs w:val="24"/>
           </w:rPr>
-          <w:t>21</w:t>
+          <w:t>23</w:t>
         </w:r>
         <w:r>
           <w:rPr>
@@ -20765,11 +20695,11 @@
   <w15:person w15:author="Andersen, Soren">
     <w15:presenceInfo w15:providerId="AD" w15:userId="S-1-5-21-1658995823-507913555-681994661-207065"/>
   </w15:person>
+  <w15:person w15:author="Ivan Grahek">
+    <w15:presenceInfo w15:providerId="AD" w15:userId="S-1-5-21-4030456262-320625612-449655040-202850"/>
+  </w15:person>
   <w15:person w15:author="Antonio Schettino">
     <w15:presenceInfo w15:providerId="None" w15:userId="Antonio Schettino"/>
-  </w15:person>
-  <w15:person w15:author="Ivan Grahek">
-    <w15:presenceInfo w15:providerId="AD" w15:userId="S-1-5-21-4030456262-320625612-449655040-202850"/>
   </w15:person>
 </w15:people>
 </file>
@@ -21963,7 +21893,7 @@
 </file>
 
 <file path=customXml/itemProps1.xml><?xml version="1.0" encoding="utf-8"?>
-<ds:datastoreItem xmlns:ds="http://schemas.openxmlformats.org/officeDocument/2006/customXml" ds:itemID="{9D289095-44A7-406B-B77C-6163E7DFDE90}">
+<ds:datastoreItem xmlns:ds="http://schemas.openxmlformats.org/officeDocument/2006/customXml" ds:itemID="{2ABB6965-D1B0-4771-9205-54DF1D12C3E6}">
   <ds:schemaRefs>
     <ds:schemaRef ds:uri="http://schemas.openxmlformats.org/officeDocument/2006/bibliography"/>
   </ds:schemaRefs>

</xml_diff>

<commit_message>
Minor changes and inserting the introduction
</commit_message>
<xml_diff>
--- a/manuscript/SSVEPs&Reward_Methods&Results.docx
+++ b/manuscript/SSVEPs&Reward_Methods&Results.docx
@@ -326,7 +326,7 @@
     <w:p>
       <w:pPr>
         <w:pStyle w:val="Heading1"/>
-        <w:spacing w:before="0"/>
+        <w:spacing w:before="0" w:after="240"/>
       </w:pPr>
       <w:r>
         <w:lastRenderedPageBreak/>
@@ -335,6 +335,28 @@
     </w:p>
     <w:p>
       <w:pPr>
+        <w:spacing w:line="480" w:lineRule="auto"/>
+      </w:pPr>
+      <w:r>
+        <w:t>Selective attention is thought to prioritize object features related to high rewards by increasing their saliency and decreasing the saliency of other features. This mechanism is proposed to be linked to the activity of the visual cortex. Electrophysiological studies have provided support for this account, but have focused on transient attention and neural activity when either high- or low-rewarded feature is present. In this study, we investigated the influence of reward presence and probability on the allocation of sustained feature-based attention using steady-state visual evoked potentials (SSVEPs). SSVEPs represent oscillatory responses of the visual cortex and allow for tracking of simultaneous allocation of attention toward multiple features. We recorded EEG in 40 participants while they completed the Random Dot Kinematogram task. Dots of two colors were tagged with different frequencies. On each trial, participants were instructed to attend one of the colors and detect coherent movements. After the first block (baseline), participants were informed that they could earn rewards (acquisition), and that the two colors were paired with high or low probability of earning a reward. In the third block (extinction) participants could not earn any rewards. Participants were faster and more accurate in the training and test blocks compared to baseline. No effect of reward probability on behavior was found. SSVEP amplitudes were increased for attended compared to unattended color. The amplitudes were decreased in training compared to baseline and test blocks. While the amplitude of the high-reward color remained the same across the blocks, the amplitude of the low-reward color was reduced in the training block. These results provide first evidence that SSVEPs can be used to detect the influence of rewards on feature-based sustained attention. Also, they provide an insight into the dynamics and trade-offs related to processing of features linked to different reward probabilities.</w:t>
+      </w:r>
+    </w:p>
+    <w:p>
+      <w:pPr>
+        <w:spacing w:line="480" w:lineRule="auto"/>
+      </w:pPr>
+      <w:r>
+        <w:t xml:space="preserve">Keywords: attention; EEG; feature-based attention; reward; motivation; steady-state visually evoked potentials; frequency tagging  </w:t>
+      </w:r>
+    </w:p>
+    <w:p/>
+    <w:p>
+      <w:pPr>
+        <w:spacing w:after="0"/>
+      </w:pPr>
+    </w:p>
+    <w:p>
+      <w:pPr>
         <w:pStyle w:val="Heading1"/>
         <w:spacing w:before="0" w:after="240"/>
       </w:pPr>
@@ -342,6 +364,420 @@
         <w:t>Introduction</w:t>
       </w:r>
     </w:p>
+    <w:p>
+      <w:pPr>
+        <w:spacing w:line="480" w:lineRule="auto"/>
+        <w:ind w:firstLine="284"/>
+      </w:pPr>
+      <w:r>
+        <w:t xml:space="preserve">We are limited in the amount of information that we can process. Selective attention is crucial in choosing which stimuli will be processed </w:t>
+      </w:r>
+      <w:r>
+        <w:fldChar w:fldCharType="begin" w:fldLock="1"/>
+      </w:r>
+      <w:r>
+        <w:instrText>ADDIN CSL_CITATION {"citationItems":[{"id":"ITEM-1","itemData":{"DOI":"10.1146/annurev.ne.18.030195.001205","ISBN":"0147-006X (Print) 0147-006X (Linking)","ISSN":"0147-006X","PMID":"7605061","abstract":"The two basic phenomena that define the problem of visual attention can be illustrated in a simple example. Consider the arrays shown in each panel of Figure 1. In a typical experiment, before the arrays were presented, subjects would be asked to report letters ... \\n","author":[{"dropping-particle":"","family":"Desimone","given":"R.","non-dropping-particle":"","parse-names":false,"suffix":""},{"dropping-particle":"","family":"Duncan","given":"J.","non-dropping-particle":"","parse-names":false,"suffix":""}],"container-title":"Annual Review of Neuroscience","id":"ITEM-1","issue":"1","issued":{"date-parts":[["1995"]]},"page":"193-222","title":"Neural Mechanisms of Selective Visual","type":"article-journal","volume":"18"},"uris":["http://www.mendeley.com/documents/?uuid=7a17877d-9453-418b-8eb0-98ee5053647a"]},{"id":"ITEM-2","itemData":{"DOI":"10.1146/annurev.psych.093008.100427","ISBN":"1545-2085 (Electronic)\\n0066-4308 (Linking)","ISSN":"0066-4308","PMID":"19575619","abstract":"Attention is a core property of all perceptual and cognitive operations. Given limited capacity to process competing options, attentional mechanisms select, modulate, and sustain focus on information most relevant for behavior. A significant problem, however, is that attention is so ubiquitous that it is unwieldy to study. We propose a taxonomy based on the types of information that attention operates over—the targets of attention. At the broadest level, the taxonomy distinguishes between external attention and internal attention. External attention refers to the selection and modulation of sensory information. External attention selects locations in space, points in time, or modality-specific input. Such perceptual attention can also select features defined across any of these dimensions, or object representations that integrate over space, time, and modality. Internal attention refers to the selection, modulation, and maintenance of internally generated information, such as task rules, responses, long-t...","author":[{"dropping-particle":"","family":"Chun","given":"Marvin M.","non-dropping-particle":"","parse-names":false,"suffix":""},{"dropping-particle":"","family":"Golomb","given":"Julie D.","non-dropping-particle":"","parse-names":false,"suffix":""},{"dropping-particle":"","family":"Turk-Browne","given":"Nicholas B.","non-dropping-particle":"","parse-names":false,"suffix":""}],"container-title":"Annual Review of Psychology","id":"ITEM-2","issue":"1","issued":{"date-parts":[["2011"]]},"page":"73-101","title":"A Taxonomy of External and Internal Attention","type":"article-journal","volume":"62"},"uris":["http://www.mendeley.com/documents/?uuid=5e4f19ef-76d4-4ce3-86b1-193c5d86c134"]},{"id":"ITEM-3","itemData":{"DOI":"10.1080/00335558008248231","ISBN":"0033-555X (Print) 0033-555X (Linking)","ISSN":"0033555X","PMID":"7367577","abstract":"Bartlett viewed thinking as a high level skill exhibiting ballistic properties that he called its \"point of no return\". This paper explores one aspect of cognition through the use of a simple model task in which human subjects are asked to commit attention to a position in visual space other than fixation. This instruction is executed by orienting a covert (attentional) mechanism that seems sufficiently time locked to external events that its trajectory can be traced across the visual field in terms of momentary changes in the efficiency of detecting stimuli. A comparison of results obtained with alert monkeys, brain injured and normal human subjects shows the relationship of this covert system to saccadic eye movements and to various brain systems controlling perception and motion. In accordance with Bartlett's insight, the possibility is explored that similar principles apply to orienting of attention toward sensory input and orienting to the semantic structures used in thinking.","author":[{"dropping-particle":"","family":"Posner","given":"M. I.","non-dropping-particle":"","parse-names":false,"suffix":""}],"container-title":"The Quarterly journal of experimental psychology","id":"ITEM-3","issue":"1","issued":{"date-parts":[["1980"]]},"page":"3-25","title":"Orienting of attention.","type":"article-journal","volume":"32"},"uris":["http://www.mendeley.com/documents/?uuid=a28b535e-6287-46b1-b388-80539f88c3cf"]}],"mendeley":{"formattedCitation":"(Chun, Golomb, &amp; Turk-Browne, 2011; Desimone &amp; Duncan, 1995; Posner, 1980)","manualFormatting":"(Chun, Golomb, &amp; Turk-Browne, 2011; Desimone &amp; Duncan, 1995)","plainTextFormattedCitation":"(Chun, Golomb, &amp; Turk-Browne, 2011; Desimone &amp; Duncan, 1995; Posner, 1980)","previouslyFormattedCitation":"(Chun, Golomb, &amp; Turk-Browne, 2011; Desimone &amp; Duncan, 1995; Posner, 1980)"},"properties":{"noteIndex":0},"schema":"https://github.com/citation-style-language/schema/raw/master/csl-citation.json"}</w:instrText>
+      </w:r>
+      <w:r>
+        <w:fldChar w:fldCharType="separate"/>
+      </w:r>
+      <w:r>
+        <w:rPr>
+          <w:noProof/>
+        </w:rPr>
+        <w:t>(Chun, Golomb, &amp; Turk-Browne, 2011; Desimone &amp; Duncan, 1995)</w:t>
+      </w:r>
+      <w:r>
+        <w:fldChar w:fldCharType="end"/>
+      </w:r>
+      <w:r>
+        <w:t xml:space="preserve">. Long standing theories of attention postulate that stimuli are selected based on our current goals (top-down) or based on their physical salience (bottom-up) </w:t>
+      </w:r>
+      <w:r>
+        <w:fldChar w:fldCharType="begin" w:fldLock="1"/>
+      </w:r>
+      <w:r>
+        <w:instrText>ADDIN CSL_CITATION {"citationItems":[{"id":"ITEM-1","itemData":{"DOI":"10.1038/nrn755","ISSN":"14710048","author":[{"dropping-particle":"","family":"Corbetta","given":"Maurizio","non-dropping-particle":"","parse-names":false,"suffix":""},{"dropping-particle":"","family":"Shulman","given":"Gordon L.","non-dropping-particle":"","parse-names":false,"suffix":""}],"container-title":"Nature Reviews Neuroscience","id":"ITEM-1","issue":"3","issued":{"date-parts":[["2002"]]},"page":"215-229","title":"Control of Goal-Directed and Stimulus-Driven Attention in the Brain","type":"article-journal","volume":"3"},"uris":["http://www.mendeley.com/documents/?uuid=4cf2fe62-db54-48b8-8063-00480a1d9139"]},{"id":"ITEM-2","itemData":{"DOI":"10.1080/00335558008248231","ISBN":"0033-555X (Print) 0033-555X (Linking)","ISSN":"0033555X","PMID":"7367577","abstract":"Bartlett viewed thinking as a high level skill exhibiting ballistic properties that he called its \"point of no return\". This paper explores one aspect of cognition through the use of a simple model task in which human subjects are asked to commit attention to a position in visual space other than fixation. This instruction is executed by orienting a covert (attentional) mechanism that seems sufficiently time locked to external events that its trajectory can be traced across the visual field in terms of momentary changes in the efficiency of detecting stimuli. A comparison of results obtained with alert monkeys, brain injured and normal human subjects shows the relationship of this covert system to saccadic eye movements and to various brain systems controlling perception and motion. In accordance with Bartlett's insight, the possibility is explored that similar principles apply to orienting of attention toward sensory input and orienting to the semantic structures used in thinking.","author":[{"dropping-particle":"","family":"Posner","given":"M. I.","non-dropping-particle":"","parse-names":false,"suffix":""}],"container-title":"The Quarterly journal of experimental psychology","id":"ITEM-2","issue":"1","issued":{"date-parts":[["1980"]]},"page":"3-25","title":"Orienting of attention.","type":"article-journal","volume":"32"},"uris":["http://www.mendeley.com/documents/?uuid=a28b535e-6287-46b1-b388-80539f88c3cf"]},{"id":"ITEM-3","itemData":{"DOI":"10.1016/j.actpsy.2010.02.006","ISBN":"1873-6297 (Electronic)\\r0001-6918 (Linking)","ISSN":"00016918","PMID":"20507828","abstract":"The present paper argues for the notion that when attention is spread across the visual field in the first sweep of information through the brain visual selection is completely stimulus-driven. Only later in time, through recurrent feedback processing, volitional control based on expectancy and goal set will bias visual selection in a top-down manner. Here we review behavioral evidence as well as evidence from ERP, fMRI, TMS and single cell recording consistent with stimulus-driven selection. Alternative viewpoints that assume a large role for top-down processing are discussed. It is argued that in most cases evidence supporting top-down control on visual selection in fact demonstrates top-down control on processes occurring later in time, following initial selection. We conclude that top-down knowledge regarding non-spatial features of the objects cannot alter the initial selection priority. Only by adjusting the size of the attentional window, the initial sweep of information through the brain may be altered in a top-down way. ?? 2010 Elsevier B.V.","author":[{"dropping-particle":"","family":"Theeuwes","given":"Jan","non-dropping-particle":"","parse-names":false,"suffix":""}],"container-title":"Acta Psychologica","id":"ITEM-3","issue":"2","issued":{"date-parts":[["2010"]]},"page":"77-99","title":"Top-down and bottom-up control of visual selection","type":"article-journal","volume":"135"},"uris":["http://www.mendeley.com/documents/?uuid=0ac66828-1bf9-4034-a468-b5c26da3c400"]}],"mendeley":{"formattedCitation":"(Corbetta &amp; Shulman, 2002; Posner, 1980; Theeuwes, 2010)","plainTextFormattedCitation":"(Corbetta &amp; Shulman, 2002; Posner, 1980; Theeuwes, 2010)","previouslyFormattedCitation":"(Corbetta &amp; Shulman, 2002; Posner, 1980; Theeuwes, 2010)"},"properties":{"noteIndex":0},"schema":"https://github.com/citation-style-language/schema/raw/master/csl-citation.json"}</w:instrText>
+      </w:r>
+      <w:r>
+        <w:fldChar w:fldCharType="separate"/>
+      </w:r>
+      <w:r>
+        <w:rPr>
+          <w:noProof/>
+        </w:rPr>
+        <w:t>(Corbetta &amp; Shulman, 2002; Posner, 1980; Theeuwes, 2010)</w:t>
+      </w:r>
+      <w:r>
+        <w:fldChar w:fldCharType="end"/>
+      </w:r>
+      <w:r>
+        <w:t xml:space="preserve">. Research on the influence of rewards on visual selective attention has provided a potential third mechanism that doesn’t fit in either of the two categories.  </w:t>
+      </w:r>
+    </w:p>
+    <w:p>
+      <w:pPr>
+        <w:spacing w:line="480" w:lineRule="auto"/>
+      </w:pPr>
+      <w:r>
+        <w:tab/>
+        <w:t xml:space="preserve">The most widely used experimental approach used to demonstrate that reward history can counteract goal-directed attention is the training-test design </w:t>
+      </w:r>
+      <w:r>
+        <w:fldChar w:fldCharType="begin" w:fldLock="1"/>
+      </w:r>
+      <w:r>
+        <w:instrText>ADDIN CSL_CITATION {"citationItems":[{"id":"ITEM-1","itemData":{"DOI":"10.3758/s13423-017-1380-y","ISSN":"15315320","abstract":"Visual attention enables us to selectively prioritize or suppress information in the environment. Prominent models concerned with the control of visual attention differ-entiate between goal-directed, top-down and stimulus-driven, bottom-up control, with the former determined by current se-lection goals and the latter determined by physical salience. In the current review, we discuss recent studies that demonstrate that attentional selection does not need to be the result of top-down or bottom-up processing but, instead, is often driven by lingering biases due to the Bhistory^ of former attention de-ployments. This review mainly focuses on reward-based his-tory effects; yet other types of history effects such as (intertrial) priming, statistical learning and affective condition-ing are also discussed. We argue that evidence from behavior-al, eye-movement and neuroimaging studies supports the idea that selection history modulates the topographical landscape of spatial Bpriority^ maps, such that attention is biased toward locations having the highest activation on this map. In everyday life, visual input is used to guide our behavior. We intentionally search for our bag on the luggage carousel at the airport while keeping in mind its shape and color to facilitate search. This template makes it easier to find our bag among the many distracting similarly looking bags. When searching with a goal for particular objects, we may sometimes experience that we attend to things in our environment for which we had no intention to look for. We may inadvertently attend to the waving hand of our friend who already found his bag or the flashing light next to yet another luggage carousel that is about to start moving. The question for how we search the environment, and more generally how we parse information from the environment, is studied in the context of attentional control. All models of selective attention have described attentional control as the result of the above described interplay between voluntary, top-down, or goal-driven control and automatic, bottom-up, or stimulus driven control (e.g., Corbetta &amp; Shulman, 2002; Itti &amp; Koch, 2001; Theeuwes, 2010). In a recent paper, Awh, Belopolsky, and Theeuwes (2012) pointed out that this classic theoretical dichotomy may no longer hold as there is a signif-icant explanatory gap: Several selection biases can neither be explained by current selection goals nor by the physical sa-lience of potential targets. Awh et al. sug…","author":[{"dropping-particle":"","family":"Failing","given":"Michel","non-dropping-particle":"","parse-names":false,"suffix":""},{"dropping-particle":"","family":"Theeuwes","given":"Jan","non-dropping-particle":"","parse-names":false,"suffix":""}],"container-title":"Psychonomic Bulletin and Review","id":"ITEM-1","issued":{"date-parts":[["2017"]]},"page":"1-25","publisher":"Psychonomic Bulletin &amp; Review","title":"Selection history: How reward modulates selectivity of visual attention","type":"article-journal"},"uris":["http://www.mendeley.com/documents/?uuid=83f24a00-4327-40fe-99b4-3137e0d2c26a"]},{"id":"ITEM-2","itemData":{"DOI":"10.1111/nyas.12957","ISBN":"1749-6632 (Electronic)\\r0077-8923 (Linking)","ISSN":"17496632","PMID":"26595376","abstract":"There is growing consensus that reward plays an important role in the control of attention. Until recently, reward was thought to influence attention indirectly by modulating task-specific motivation and its effects on voluntary control over selection. Such an account was consistent with the goal-directed (endogenous) versus stimulus-driven (exogenous) framework that had long dominated the field of attention research. Now, a different perspective is emerging. Demonstrations that previously reward-associated stimuli can automatically capture attention even when physically inconspicuous and task-irrelevant challenge previously held assumptions about attentional control. The idea that attentional selection can be value driven, reflecting a distinct and previously unrecognized control mechanism, has gained traction. Since these early demonstrations, the influence of reward learning on attention has rapidly become an area of intense investigation, sparking many new insights. The result is an emerging picture of how the reward system of the brain automatically biases information processing. Here, I review the progress that has been made in this area, synthesizing a wealth of recent evidence to provide an integrated, up-to-date account of value-driven attention and some of its broader implications.","author":[{"dropping-particle":"","family":"Anderson","given":"Brian A.","non-dropping-particle":"","parse-names":false,"suffix":""}],"container-title":"Annals of the New York Academy of Sciences","id":"ITEM-2","issue":"1","issued":{"date-parts":[["2016"]]},"page":"24-39","title":"The attention habit: How reward learning shapes attentional selection","type":"article-journal","volume":"1369"},"uris":["http://www.mendeley.com/documents/?uuid=bd59dcb3-a38e-40d4-8c32-43def30d92a0"]},{"id":"ITEM-3","itemData":{"DOI":"10.1016/j.visres.2012.12.005","ISBN":"0042-6989","ISSN":"00426989","PMID":"23262054","abstract":"Visual selective attention is the brain function that modulates ongoing processing of retinal input in order for selected representations to gain privileged access to perceptual awareness and guide behavior. Enhanced analysis of currently relevant or otherwise salient information is often accompanied by suppressed processing of the less relevant or salient input. Recent findings indicate that rewards exert a powerful influence on the deployment of visual selective attention. Such influence takes different forms depending on the specific protocol adopted in the given study. In some cases, the prospect of earning a larger reward in relation to a specific stimulus or location biases attention accordingly in order to maximize overall gain. This is mediated by an effect of reward acting as a type of incentive motivation for the strategic control of attention. In contrast, reward delivery can directly alter the processing of specific stimuli by increasing their attentional priority, and this can be measured even when rewards are no longer involved, reflecting a form of reward-mediated attentional learning. As a further development, recent work demonstrates that rewards can affect attentional learning in dissociable ways depending on whether rewards are perceived as feedback on performance or instead are registered as random-like events occurring during task performance. Specifically, it appears that visual selective attention is shaped by two distinct reward-related learning mechanisms: one requiring active monitoring of performance and outcome, and a second one detecting the sheer association between objects in the environment (whether attended or ignored) and the more-or-less rewarding events that accompany them. Overall this emerging literature demonstrates unequivocally that rewards \"teach\" visual selective attention so that processing resources will be allocated to objects, features and locations which are likely to optimize the organism's interaction with the surrounding environment and maximize positive outcome. ?? 2012 Elsevier Ltd.","author":[{"dropping-particle":"","family":"Chelazzi","given":"Leonardo","non-dropping-particle":"","parse-names":false,"suffix":""},{"dropping-particle":"","family":"Perlato","given":"Andrea","non-dropping-particle":"","parse-names":false,"suffix":""},{"dropping-particle":"","family":"Santandrea","given":"Elisa","non-dropping-particle":"","parse-names":false,"suffix":""},{"dropping-particle":"","family":"Libera","given":"Chiara","non-dropping-particle":"Della","parse-names":false,"suffix":""}],"container-title":"Vision Research","id":"ITEM-3","issued":{"date-parts":[["2013"]]},"page":"58-62","publisher":"Elsevier Ltd","title":"Rewards teach visual selective attention","type":"article-journal","volume":"85"},"uris":["http://www.mendeley.com/documents/?uuid=32b99263-1c78-4ea2-a826-fea9bd9f805a"]}],"mendeley":{"formattedCitation":"(B. A. Anderson, 2016; Chelazzi, Perlato, Santandrea, &amp; Della Libera, 2013; M. Failing &amp; Theeuwes, 2017)","manualFormatting":"(for reviews see: Anderson, 2016; Chelazzi, Perlato, Santandrea, &amp; Della Libera, 2013; Failing &amp; Theeuwes, 2017)","plainTextFormattedCitation":"(B. A. Anderson, 2016; Chelazzi, Perlato, Santandrea, &amp; Della Libera, 2013; M. Failing &amp; Theeuwes, 2017)","previouslyFormattedCitation":"(B. A. Anderson, 2016; Chelazzi, Perlato, Santandrea, &amp; Della Libera, 2013; M. Failing &amp; Theeuwes, 2017)"},"properties":{"noteIndex":0},"schema":"https://github.com/citation-style-language/schema/raw/master/csl-citation.json"}</w:instrText>
+      </w:r>
+      <w:r>
+        <w:fldChar w:fldCharType="separate"/>
+      </w:r>
+      <w:r>
+        <w:rPr>
+          <w:noProof/>
+        </w:rPr>
+        <w:t>(</w:t>
+      </w:r>
+      <w:r>
+        <w:rPr>
+          <w:noProof/>
+        </w:rPr>
+        <w:t xml:space="preserve">for reviews see: </w:t>
+      </w:r>
+      <w:r>
+        <w:rPr>
+          <w:noProof/>
+        </w:rPr>
+        <w:t>Anderson, 2016; Chelazzi, Perlato, Santandrea, &amp; Della Libera, 2013; Failing &amp; Theeuwes, 2017)</w:t>
+      </w:r>
+      <w:r>
+        <w:fldChar w:fldCharType="end"/>
+      </w:r>
+      <w:r>
+        <w:t xml:space="preserve">. During training (reward phase) participants are doing an attention task in which different features (e.g. colors or shapes) are paired with different reward magnitudes or frequencies. For example, correct detection of a red stimulus in a visual search array is always followed by receipt of a high monetary reward, while other colors are paired with low or no reward. In the following test phase (extinction phase) participants are informed that they cannot earn any more rewards. Using this design it was demonstrated that objects paired with high rewards are easier to select as targets and harder to ignore as distractors, while the opposite is true for objects related to low rewards </w:t>
+      </w:r>
+      <w:r>
+        <w:fldChar w:fldCharType="begin" w:fldLock="1"/>
+      </w:r>
+      <w:r>
+        <w:instrText>ADDIN CSL_CITATION {"citationItems":[{"id":"ITEM-1","itemData":{"DOI":"10.1111/j.1467-9280.2009.02360.x","ISBN":"0956-7976\\n1467-9280","ISSN":"09567976","PMID":"19422618","abstract":"Efficient goal-directed behavior in a crowded world is crucially mediated by visual selective attention (VSA), which regulates deployment of cognitive resources toward selected, behaviorally relevant visual objects. Acting as a filter on perceptual representations, VSA allows preferential processing of relevant objects and concurrently inhibits traces of irrelevant items, thus preventing harmful distraction. Recent evidence showed that monetary rewards for performance on VSA tasks strongly affect immediately subsequent deployment of attention; a typical aftereffect of VSA (negative priming) was found only following highly rewarded selections. Here we report a much more striking demonstration that the controlled delivery of monetary rewards also affects attentional processing several days later. Thus, the propensity to select or to ignore specific visual objects appears to be strongly biased by the more or less rewarding consequences of past attentional encounters with the same objects.","author":[{"dropping-particle":"","family":"Libera","given":"Chiara","non-dropping-particle":"Della","parse-names":false,"suffix":""},{"dropping-particle":"","family":"Chelazzi","given":"Leonardo","non-dropping-particle":"","parse-names":false,"suffix":""}],"container-title":"Psychological Science","id":"ITEM-1","issue":"6","issued":{"date-parts":[["2009"]]},"page":"778-784","title":"Learning to attend and to ignore is a matter of gains and losses","type":"article-journal","volume":"20"},"uris":["http://www.mendeley.com/documents/?uuid=45e6fa21-0796-4fec-bf7d-e583dc652a17"]}],"mendeley":{"formattedCitation":"(Della Libera &amp; Chelazzi, 2009)","plainTextFormattedCitation":"(Della Libera &amp; Chelazzi, 2009)","previouslyFormattedCitation":"(Della Libera &amp; Chelazzi, 2009)"},"properties":{"noteIndex":0},"schema":"https://github.com/citation-style-language/schema/raw/master/csl-citation.json"}</w:instrText>
+      </w:r>
+      <w:r>
+        <w:fldChar w:fldCharType="separate"/>
+      </w:r>
+      <w:r>
+        <w:rPr>
+          <w:noProof/>
+        </w:rPr>
+        <w:t>(Della Libera &amp; Chelazzi, 2009)</w:t>
+      </w:r>
+      <w:r>
+        <w:fldChar w:fldCharType="end"/>
+      </w:r>
+      <w:r>
+        <w:t xml:space="preserve">. In a series of studies using a visual search task, it was demonstrated that distractors related to high rewards are harder to ignore even when no more rewards can be earned and participants are instructed to ignore the color information </w:t>
+      </w:r>
+      <w:r>
+        <w:fldChar w:fldCharType="begin" w:fldLock="1"/>
+      </w:r>
+      <w:r>
+        <w:instrText>ADDIN CSL_CITATION {"citationItems":[{"id":"ITEM-1","itemData":{"DOI":"10.1073/pnas.1104047108","ISBN":"1091-6490 (Electronic)\\r0027-8424 (Linking)","ISSN":"0027-8424","PMID":"21646524","abstract":"Attention selects which aspects of sensory input are brought to awareness. To promote survival and well-being, attention prioritizes stimuli both voluntarily, according to context-specific goals (e.g., searching for car keys), and involuntarily, through attentional capture driven by physical salience (e.g., looking toward a sudden noise). Valuable stimuli strongly modulate voluntary attention allocation, but there is little evidence that high-value but contextually irrelevant stimuli capture attention as a consequence of reward learning. Here we show that visual search for a salient target is slowed by the presence of an inconspicuous, task-irrelevant item that was previously associated with monetary reward during a brief training session. Thus, arbitrary and otherwise neutral stimuli imbued with value via associative learning capture attention powerfully and persistently during extinction, independently of goals and salience. Vulnerability to such value-driven attentional capture covaries across individuals with working memory capacity and trait impulsivity. This unique form of attentional capture may provide a useful model for investigating failures of cognitive control in clinical syndromes in which value assigned to stimuli conflicts with behavioral goals (e.g., addiction, obesity).","author":[{"dropping-particle":"","family":"Anderson","given":"B a","non-dropping-particle":"","parse-names":false,"suffix":""},{"dropping-particle":"","family":"Laurent","given":"P a","non-dropping-particle":"","parse-names":false,"suffix":""},{"dropping-particle":"","family":"Yantis","given":"S","non-dropping-particle":"","parse-names":false,"suffix":""}],"container-title":"Proceedings of the National Academy of Sciences","id":"ITEM-1","issue":"25","issued":{"date-parts":[["2011","6","21"]]},"page":"10367-10371","title":"Value-driven attentional capture","type":"article-journal","volume":"108"},"uris":["http://www.mendeley.com/documents/?uuid=d494dedf-304d-438c-ad37-25ad56194e7e"]}],"mendeley":{"formattedCitation":"(B. a Anderson, Laurent, &amp; Yantis, 2011)","manualFormatting":"(Anderson, Laurent, &amp; Yantis, 2011)","plainTextFormattedCitation":"(B. a Anderson, Laurent, &amp; Yantis, 2011)","previouslyFormattedCitation":"(B. a Anderson, Laurent, &amp; Yantis, 2011)"},"properties":{"noteIndex":0},"schema":"https://github.com/citation-style-language/schema/raw/master/csl-citation.json"}</w:instrText>
+      </w:r>
+      <w:r>
+        <w:fldChar w:fldCharType="separate"/>
+      </w:r>
+      <w:r>
+        <w:rPr>
+          <w:noProof/>
+        </w:rPr>
+        <w:t>(Anderson, Laurent, &amp; Yantis, 2011)</w:t>
+      </w:r>
+      <w:r>
+        <w:fldChar w:fldCharType="end"/>
+      </w:r>
+      <w:r>
+        <w:t xml:space="preserve">. This effect, termed the value-driven attentional bias, was present if the training and test phase are separated by several weeks </w:t>
+      </w:r>
+      <w:r>
+        <w:fldChar w:fldCharType="begin" w:fldLock="1"/>
+      </w:r>
+      <w:r>
+        <w:instrText>ADDIN CSL_CITATION {"citationItems":[{"id":"ITEM-1","itemData":{"DOI":"10.1037/a0030860","ISSN":"1939-1277","author":[{"dropping-particle":"","family":"Anderson","given":"Brian A","non-dropping-particle":"","parse-names":false,"suffix":""},{"dropping-particle":"","family":"Yantis","given":"Steven","non-dropping-particle":"","parse-names":false,"suffix":""}],"container-title":"Journal of Experimental Psychology: Human Perception and Performance","id":"ITEM-1","issue":"1","issued":{"date-parts":[["2013"]]},"page":"6-9","title":"Persistence of value-driven attentional capture.","type":"article-journal","volume":"39"},"uris":["http://www.mendeley.com/documents/?uuid=c63a449e-755f-482e-a320-d52d3212fa35"]}],"mendeley":{"formattedCitation":"(B. A. Anderson &amp; Yantis, 2013)","manualFormatting":"(Anderson &amp; Yantis, 2013)","plainTextFormattedCitation":"(B. A. Anderson &amp; Yantis, 2013)","previouslyFormattedCitation":"(B. A. Anderson &amp; Yantis, 2013)"},"properties":{"noteIndex":0},"schema":"https://github.com/citation-style-language/schema/raw/master/csl-citation.json"}</w:instrText>
+      </w:r>
+      <w:r>
+        <w:fldChar w:fldCharType="separate"/>
+      </w:r>
+      <w:r>
+        <w:rPr>
+          <w:noProof/>
+        </w:rPr>
+        <w:t>(</w:t>
+      </w:r>
+      <w:r>
+        <w:rPr>
+          <w:noProof/>
+        </w:rPr>
+        <w:t>Anderson &amp; Yantis, 2013)</w:t>
+      </w:r>
+      <w:r>
+        <w:fldChar w:fldCharType="end"/>
+      </w:r>
+      <w:r>
+        <w:t xml:space="preserve">. Similar results were found in a visual search task even when the distractor stimuli related to rewards were always task-irrelevant </w:t>
+      </w:r>
+      <w:r>
+        <w:fldChar w:fldCharType="begin" w:fldLock="1"/>
+      </w:r>
+      <w:r>
+        <w:instrText>ADDIN CSL_CITATION {"citationItems":[{"id":"ITEM-1","itemData":{"DOI":"10.1080/13506285.2014.994252","ISBN":"1350-6285","ISSN":"1350-6285","abstract":"Two experiments investigated the extent to which value-modulated oculomotor capture is subject to top-down control. In these experiments, participants were never required to look at the reward-related stimuli; indeed, doing so was directly counterproductive because it caused omission of the reward that would otherwise have been obtained. In Experiment 1, participants were explicitly informed of this omission contingency. Nevertheless, they still showed counterproductive oculomotor capture by reward-related stimuli, suggesting that this effect is relatively immune to cognitive control. Experiment 2 more directly tested whether this capture is controllable by comparing the performance of participants who either had or had not been explicitly informed of the omission contingency. There was no evidence that value-modulated oculomotor capture differed between the two conditions, providing further evidence that this effect proceeds independently of cognitive control. Taken together, the results of the present research provide strong evidence for the automaticity and cognitive impenetrability of value-modulated attentional capture. © 2015 Taylor &amp; Francis.","author":[{"dropping-particle":"","family":"Pearson","given":"Daniel","non-dropping-particle":"","parse-names":false,"suffix":""},{"dropping-particle":"","family":"Donkin","given":"Chris","non-dropping-particle":"","parse-names":false,"suffix":""},{"dropping-particle":"","family":"Tran","given":"Sophia C.","non-dropping-particle":"","parse-names":false,"suffix":""},{"dropping-particle":"","family":"Most","given":"Steven B.","non-dropping-particle":"","parse-names":false,"suffix":""},{"dropping-particle":"","family":"Pelley","given":"Mike E.","non-dropping-particle":"Le","parse-names":false,"suffix":""}],"container-title":"Visual Cognition","id":"ITEM-1","issue":"May 2015","issued":{"date-parts":[["2015"]]},"page":"1-26","title":"Cognitive control and counterproductive oculomotor capture by reward-related stimuli","type":"article-journal","volume":"6285"},"uris":["http://www.mendeley.com/documents/?uuid=07365e89-6c75-43b3-ae52-580dd3021bb4"]}],"mendeley":{"formattedCitation":"(Pearson, Donkin, Tran, Most, &amp; Le Pelley, 2015)","plainTextFormattedCitation":"(Pearson, Donkin, Tran, Most, &amp; Le Pelley, 2015)","previouslyFormattedCitation":"(Pearson, Donkin, Tran, Most, &amp; Le Pelley, 2015)"},"properties":{"noteIndex":0},"schema":"https://github.com/citation-style-language/schema/raw/master/csl-citation.json"}</w:instrText>
+      </w:r>
+      <w:r>
+        <w:fldChar w:fldCharType="separate"/>
+      </w:r>
+      <w:r>
+        <w:rPr>
+          <w:noProof/>
+        </w:rPr>
+        <w:t>(Pearson, Donkin, Tran, Most, &amp; Le Pelley, 2015)</w:t>
+      </w:r>
+      <w:r>
+        <w:fldChar w:fldCharType="end"/>
+      </w:r>
+      <w:r>
+        <w:t xml:space="preserve"> and using the spatial cueing task </w:t>
+      </w:r>
+      <w:r>
+        <w:fldChar w:fldCharType="begin" w:fldLock="1"/>
+      </w:r>
+      <w:r>
+        <w:instrText>ADDIN CSL_CITATION {"citationItems":[{"id":"ITEM-1","itemData":{"DOI":"10.1167/14.5.6.doi","ISSN":"1534-7362","PMID":"24819737","abstract":"Classic spatial cueing experiments have demonstrated that salient cues have the ability to summon attention as evidenced by performance benefits when the cue validly indicates the target location and costs when the cue is invalid. Here we show that nonsalient cues that are associated with reward also have the ability to capture attention. We demonstrate performance costs and benefits in attentional orienting towards a nonsalient cue that acquired value through reward learning. The present study provides direct evidence that stimuli associated with reward have the ability to exogenously capture spatial attention independent of task-set, goals and salience.","author":[{"dropping-particle":"","family":"Failing","given":"Michel F","non-dropping-particle":"","parse-names":false,"suffix":""},{"dropping-particle":"","family":"Theeuwes","given":"J","non-dropping-particle":"","parse-names":false,"suffix":""}],"container-title":"Journal of Vision","id":"ITEM-1","issue":"2014","issued":{"date-parts":[["2014"]]},"page":"1-9","title":"Exogenous visual orienting by reward","type":"article-journal","volume":"14"},"uris":["http://www.mendeley.com/documents/?uuid=42255e82-e8b3-4659-a168-287f428c6ebe"]}],"mendeley":{"formattedCitation":"(M. F. Failing &amp; Theeuwes, 2014)","manualFormatting":"(Failing &amp; Theeuwes, 2014)","plainTextFormattedCitation":"(M. F. Failing &amp; Theeuwes, 2014)","previouslyFormattedCitation":"(M. F. Failing &amp; Theeuwes, 2014)"},"properties":{"noteIndex":0},"schema":"https://github.com/citation-style-language/schema/raw/master/csl-citation.json"}</w:instrText>
+      </w:r>
+      <w:r>
+        <w:fldChar w:fldCharType="separate"/>
+      </w:r>
+      <w:r>
+        <w:rPr>
+          <w:noProof/>
+        </w:rPr>
+        <w:t>(Failing &amp; Theeuwes, 2014)</w:t>
+      </w:r>
+      <w:r>
+        <w:fldChar w:fldCharType="end"/>
+      </w:r>
+      <w:r>
+        <w:t xml:space="preserve">. </w:t>
+      </w:r>
+    </w:p>
+    <w:p>
+      <w:pPr>
+        <w:spacing w:line="480" w:lineRule="auto"/>
+        <w:ind w:firstLine="284"/>
+      </w:pPr>
+      <w:r>
+        <w:tab/>
+        <w:t xml:space="preserve">Neuroimaging studies have mainly focused on the effects of rewards on attention during the training phase. In an fMRI experiment it was demonstrated that the representation of objects (cars, trees, or people in naturalistic images) object-selective visual cortex paired with high rewards was enhanced, while the representation of objects paired with low rewards was suppressed </w:t>
+      </w:r>
+      <w:r>
+        <w:fldChar w:fldCharType="begin" w:fldLock="1"/>
+      </w:r>
+      <w:r>
+        <w:instrText>ADDIN CSL_CITATION {"citationItems":[{"id":"ITEM-1","itemData":{"DOI":"10.1016/j.neuron.2014.12.049","ISBN":"1097-4199 (Electronic)\\r0896-6273 (Linking)","ISSN":"10974199","PMID":"25654257","abstract":"What role does reward play in real-world human vision? Reward coding in the midbrain is thought to cause the rapid prioritization of reward-associated visual stimuli. However, existing evidence for this incentive salience hypothesis in vision is equivocal, particularly in naturalistic circumstances, and little is known about underlying neural systems. Here weuse human fMRI to test whether reward primes perceptual encoding of naturalistic visual stimuli and to identify the neural mechanisms underlying this function. Participants detected a cued object category in briefly presented images of city- and landscapes. Using multivoxel pattern analysis in visual cortex, we found that the encoding of reward-associated targets was enhanced, whereas encoding of reward-associated distractors was suppressed, with the strength of this effect predicted byactivity in the dopaminergic midbrain and a connected cortical network. These results identify a novel interaction between neural systems responsible for reward processing and visual perception in the human brain.","author":[{"dropping-particle":"","family":"Hickey","given":"Clayton","non-dropping-particle":"","parse-names":false,"suffix":""},{"dropping-particle":"V.","family":"Peelen","given":"Marius","non-dropping-particle":"","parse-names":false,"suffix":""}],"container-title":"Neuron","id":"ITEM-1","issue":"3","issued":{"date-parts":[["2015"]]},"page":"512-518","publisher":"Elsevier Inc.","title":"Neural mechanisms of incentive salience in naturalistic human vision","type":"article-journal","volume":"85"},"uris":["http://www.mendeley.com/documents/?uuid=8023251a-3e10-4ac6-ab72-1cd54c2c81ef"]}],"mendeley":{"formattedCitation":"(Clayton Hickey &amp; Peelen, 2015)","manualFormatting":"(Hickey &amp; Peelen, 2015)","plainTextFormattedCitation":"(Clayton Hickey &amp; Peelen, 2015)","previouslyFormattedCitation":"(Clayton Hickey &amp; Peelen, 2015)"},"properties":{"noteIndex":0},"schema":"https://github.com/citation-style-language/schema/raw/master/csl-citation.json"}</w:instrText>
+      </w:r>
+      <w:r>
+        <w:fldChar w:fldCharType="separate"/>
+      </w:r>
+      <w:r>
+        <w:rPr>
+          <w:noProof/>
+        </w:rPr>
+        <w:t>(Hickey &amp; Peelen, 2015)</w:t>
+      </w:r>
+      <w:r>
+        <w:fldChar w:fldCharType="end"/>
+      </w:r>
+      <w:r>
+        <w:t xml:space="preserve">. Using electroencephalography in a visual search task it was demonstrated that previous rewards facilitate perpetual activity and lead to an increase in the deployment of attention </w:t>
+      </w:r>
+      <w:r>
+        <w:fldChar w:fldCharType="begin" w:fldLock="1"/>
+      </w:r>
+      <w:r>
+        <w:instrText>ADDIN CSL_CITATION {"citationItems":[{"id":"ITEM-1","itemData":{"DOI":"10.1523/JNEUROSCI.1026-10.2010","ISBN":"1529-2401 (Electronic)\\r0270-6474 (Linking)","ISSN":"0270-6474","PMID":"20720117","abstract":"Reward-related mesolimbic dopamine steers animal behavior, creating automatic approach toward reward-associated objects and avoidance of objects unlikely to be beneficial. Theories of dopamine suggest that this reflects underlying biases in perception and attention, with reward enhancing the representation of reward-associated stimuli such that attention is more likely to be deployed to the location of these objects. Using measures of behavior and brain electricity in male and female humans, we demonstrate this to be the case. Sensory and perceptual processing of reward-associated visual features is facilitated such that attention is deployed to objects characterized by these features in subsequent experimental trials. This is the case even when participants know that a strategic decision to attend to reward-associated features will be counterproductive and result in suboptimal performance. Other results show that the magnitude of visual bias created by reward is predicted by the response to reward feedback in anterior cingulate cortex, an area with strong connections to dopaminergic structures in the midbrain. These results demonstrate that reward has an impact on vision that is independent of its role in the strategic establishment of endogenous attention. We suggest that reward acts to change visual salience and thus plays an important and undervalued role in attentional control.","author":[{"dropping-particle":"","family":"Hickey","given":"C.","non-dropping-particle":"","parse-names":false,"suffix":""},{"dropping-particle":"","family":"Chelazzi","given":"L.","non-dropping-particle":"","parse-names":false,"suffix":""},{"dropping-particle":"","family":"Theeuwes","given":"J.","non-dropping-particle":"","parse-names":false,"suffix":""}],"container-title":"Journal of Neuroscience","id":"ITEM-1","issue":"33","issued":{"date-parts":[["2010"]]},"page":"11096-11103","title":"Reward Changes Salience in Human Vision via the Anterior Cingulate","type":"article-journal","volume":"30"},"uris":["http://www.mendeley.com/documents/?uuid=63f54998-73ab-4870-b69a-5a1e479f1bd2"]}],"mendeley":{"formattedCitation":"(C. Hickey, Chelazzi, &amp; Theeuwes, 2010)","manualFormatting":"(Hickey, Chelazzi, &amp; Theeuwes, 2010)","plainTextFormattedCitation":"(C. Hickey, Chelazzi, &amp; Theeuwes, 2010)","previouslyFormattedCitation":"(C. Hickey, Chelazzi, &amp; Theeuwes, 2010)"},"properties":{"noteIndex":0},"schema":"https://github.com/citation-style-language/schema/raw/master/csl-citation.json"}</w:instrText>
+      </w:r>
+      <w:r>
+        <w:fldChar w:fldCharType="separate"/>
+      </w:r>
+      <w:r>
+        <w:rPr>
+          <w:noProof/>
+        </w:rPr>
+        <w:t>(Hickey, Chelazzi, &amp; Theeuwes, 2010)</w:t>
+      </w:r>
+      <w:r>
+        <w:fldChar w:fldCharType="end"/>
+      </w:r>
+      <w:r>
+        <w:t xml:space="preserve">. They have shown an amplification of early visual processing in extrastriate visual cortex (increased P1 component) and an increase in visuospatial attention (increased N2pc component) contralateral to the color associated with a high reward on the previous trial. This effect was present when that color was in the location of either the distractor or a target. A similar modulation of the N2pc component was also found when object categories were linked to different reward schedules </w:t>
+      </w:r>
+      <w:r>
+        <w:fldChar w:fldCharType="begin" w:fldLock="1"/>
+      </w:r>
+      <w:r>
+        <w:instrText>ADDIN CSL_CITATION {"citationItems":[{"id":"ITEM-1","itemData":{"DOI":"10.1162/jocn_a_00917","ISBN":"9780192880512","ISSN":"0898-929X","PMID":"1000111929","abstract":"The negotiation of social order is intimately connected to the capacity to infer and track status relationships. Despite the foundational role of status in social cognition, we know little about how the brain constructs status from social interactions that display it. Although emerging cognitive neuroscience reveals that status judgments depend on the intraparietal sulcus, a brain region that supports the comparison of targets along a quantitative continuum, we present evidence that status judgments do not necessarily reduce to ranking targets along a quantitative continuum. The process of judging status also fits a social interdependence analysis. Consistent with third-party perceivers judging status by inferring whose goals are dictating the terms of the interaction and who is subordinating their desires to whom, status judgments were associated with increased recruitment of medial pFC and STS, brain regions implicated in mental state inference","author":[{"dropping-particle":"","family":"Donohue","given":"Sarah E.","non-dropping-particle":"","parse-names":false,"suffix":""},{"dropping-particle":"","family":"Hopf","given":"Jens-Max","non-dropping-particle":"","parse-names":false,"suffix":""},{"dropping-particle":"V.","family":"Bartsch","given":"Mandy","non-dropping-particle":"","parse-names":false,"suffix":""},{"dropping-particle":"","family":"Schoenfeld","given":"Mircea A.","non-dropping-particle":"","parse-names":false,"suffix":""},{"dropping-particle":"","family":"Heinze","given":"Hans-Jochen","non-dropping-particle":"","parse-names":false,"suffix":""},{"dropping-particle":"","family":"Woldorff","given":"Marty G.","non-dropping-particle":"","parse-names":false,"suffix":""}],"container-title":"Journal of Cognitive Neuroscience","id":"ITEM-1","issue":"4","issued":{"date-parts":[["2016","4","12"]]},"page":"529-541","title":"The Rapid Capture of Attention by Rewarded Objects","type":"article-journal","volume":"28"},"uris":["http://www.mendeley.com/documents/?uuid=f0eaac4c-bf00-4bef-a3e0-4a9ac530cb56"]}],"mendeley":{"formattedCitation":"(Donohue et al., 2016)","plainTextFormattedCitation":"(Donohue et al., 2016)","previouslyFormattedCitation":"(Donohue et al., 2016)"},"properties":{"noteIndex":0},"schema":"https://github.com/citation-style-language/schema/raw/master/csl-citation.json"}</w:instrText>
+      </w:r>
+      <w:r>
+        <w:fldChar w:fldCharType="separate"/>
+      </w:r>
+      <w:r>
+        <w:rPr>
+          <w:noProof/>
+        </w:rPr>
+        <w:t>(Donohue et al., 2016)</w:t>
+      </w:r>
+      <w:r>
+        <w:fldChar w:fldCharType="end"/>
+      </w:r>
+      <w:r>
+        <w:t xml:space="preserve">. An ERP study used a training-test design and found a larger P1 component for stimuli associated with high rewards up to 7 days after the training </w:t>
+      </w:r>
+      <w:r>
+        <w:fldChar w:fldCharType="begin" w:fldLock="1"/>
+      </w:r>
+      <w:r>
+        <w:instrText>ADDIN CSL_CITATION {"citationItems":[{"id":"ITEM-1","itemData":{"DOI":"10.1016/j.brainres.2015.02.016","ISSN":"00068993","PMID":"25701717","abstract":"Selective attention is often framed as being primarily driven by two factors: task-relevance and physical salience. However, factors like selection and reward history, which are neither currently task-relevant nor physically salient, can reliably and persistently influence visual selective attention. The current study investigated the nature of the persistent effects of irrelevant, physically non-salient, reward-associated features. These features affected one of the earliest reliable neural indicators of visual selective attention in humans, the P1 event-related potential, measured one week after the reward associations were learned. However, the effects of reward history were moderated by current task demands. The modulation of visually evoked activity supports the hypothesis that reward history influences the innate salience of reward associated features, such that even when no longer relevant, nor physically salient, these features have a rapid, persistent, and robust effect on early visual selective attention.","author":[{"dropping-particle":"","family":"MacLean","given":"Mary H.","non-dropping-particle":"","parse-names":false,"suffix":""},{"dropping-particle":"","family":"Giesbrecht","given":"Barry","non-dropping-particle":"","parse-names":false,"suffix":""}],"container-title":"Brain Research","id":"ITEM-1","issued":{"date-parts":[["2015","5"]]},"page":"86-94","publisher":"Elsevier","title":"Neural evidence reveals the rapid effects of reward history on selective attention","type":"article-journal","volume":"1606"},"uris":["http://www.mendeley.com/documents/?uuid=ecde4fc0-3497-4da2-9ced-1c4afcbeebf9"]}],"mendeley":{"formattedCitation":"(MacLean &amp; Giesbrecht, 2015)","plainTextFormattedCitation":"(MacLean &amp; Giesbrecht, 2015)","previouslyFormattedCitation":"(MacLean &amp; Giesbrecht, 2015)"},"properties":{"noteIndex":0},"schema":"https://github.com/citation-style-language/schema/raw/master/csl-citation.json"}</w:instrText>
+      </w:r>
+      <w:r>
+        <w:fldChar w:fldCharType="separate"/>
+      </w:r>
+      <w:r>
+        <w:rPr>
+          <w:noProof/>
+        </w:rPr>
+        <w:t>(MacLean &amp; Giesbrecht, 2015)</w:t>
+      </w:r>
+      <w:r>
+        <w:fldChar w:fldCharType="end"/>
+      </w:r>
+      <w:r>
+        <w:t xml:space="preserve">.  </w:t>
+      </w:r>
+      <w:proofErr w:type="spellStart"/>
+      <w:r>
+        <w:rPr>
+          <w:highlight w:val="yellow"/>
+        </w:rPr>
+        <w:t>Serences</w:t>
+      </w:r>
+      <w:proofErr w:type="spellEnd"/>
+      <w:r>
+        <w:rPr>
+          <w:highlight w:val="yellow"/>
+        </w:rPr>
+        <w:t>??? Anderson, Laurent, Yantis, 2014 extrastriate cortex and the Anderson paradigm</w:t>
+      </w:r>
+    </w:p>
+    <w:p>
+      <w:pPr>
+        <w:spacing w:line="480" w:lineRule="auto"/>
+        <w:ind w:firstLine="720"/>
+      </w:pPr>
+      <w:r>
+        <w:t xml:space="preserve">The behavioral and neuroimaging studies such as these have led to the proposal that rewards can teach visual selective attention, and guide it despite the current goals and with no changes in physical salience of the stimuli </w:t>
+      </w:r>
+      <w:r>
+        <w:fldChar w:fldCharType="begin" w:fldLock="1"/>
+      </w:r>
+      <w:r>
+        <w:instrText>ADDIN CSL_CITATION {"citationItems":[{"id":"ITEM-1","itemData":{"DOI":"10.3758/s13423-017-1380-y","ISSN":"15315320","abstract":"Visual attention enables us to selectively prioritize or suppress information in the environment. Prominent models concerned with the control of visual attention differ-entiate between goal-directed, top-down and stimulus-driven, bottom-up control, with the former determined by current se-lection goals and the latter determined by physical salience. In the current review, we discuss recent studies that demonstrate that attentional selection does not need to be the result of top-down or bottom-up processing but, instead, is often driven by lingering biases due to the Bhistory^ of former attention de-ployments. This review mainly focuses on reward-based his-tory effects; yet other types of history effects such as (intertrial) priming, statistical learning and affective condition-ing are also discussed. We argue that evidence from behavior-al, eye-movement and neuroimaging studies supports the idea that selection history modulates the topographical landscape of spatial Bpriority^ maps, such that attention is biased toward locations having the highest activation on this map. In everyday life, visual input is used to guide our behavior. We intentionally search for our bag on the luggage carousel at the airport while keeping in mind its shape and color to facilitate search. This template makes it easier to find our bag among the many distracting similarly looking bags. When searching with a goal for particular objects, we may sometimes experience that we attend to things in our environment for which we had no intention to look for. We may inadvertently attend to the waving hand of our friend who already found his bag or the flashing light next to yet another luggage carousel that is about to start moving. The question for how we search the environment, and more generally how we parse information from the environment, is studied in the context of attentional control. All models of selective attention have described attentional control as the result of the above described interplay between voluntary, top-down, or goal-driven control and automatic, bottom-up, or stimulus driven control (e.g., Corbetta &amp; Shulman, 2002; Itti &amp; Koch, 2001; Theeuwes, 2010). In a recent paper, Awh, Belopolsky, and Theeuwes (2012) pointed out that this classic theoretical dichotomy may no longer hold as there is a signif-icant explanatory gap: Several selection biases can neither be explained by current selection goals nor by the physical sa-lience of potential targets. Awh et al. sug…","author":[{"dropping-particle":"","family":"Failing","given":"Michel","non-dropping-particle":"","parse-names":false,"suffix":""},{"dropping-particle":"","family":"Theeuwes","given":"Jan","non-dropping-particle":"","parse-names":false,"suffix":""}],"container-title":"Psychonomic Bulletin and Review","id":"ITEM-1","issued":{"date-parts":[["2017"]]},"page":"1-25","publisher":"Psychonomic Bulletin &amp; Review","title":"Selection history: How reward modulates selectivity of visual attention","type":"article-journal"},"uris":["http://www.mendeley.com/documents/?uuid=83f24a00-4327-40fe-99b4-3137e0d2c26a"]},{"id":"ITEM-2","itemData":{"DOI":"10.1016/j.tics.2012.06.010","ISBN":"1364-6613","ISSN":"13646613","PMID":"22795563","abstract":"Prominent models of attentional control assert a dichotomy between top-down and bottom-up control, with the former determined by current selection goals and the latter determined by physical salience. This theoretical dichotomy, however, fails to explain a growing number of cases in which neither current goals nor physical salience can account for strong selection biases. For example, equally salient stimuli associated with reward can capture attention, even when this contradicts current selection goals. Thus, although 'top-down' sources of bias are sometimes defined as those that are not due to physical salience, this conception conflates distinct - and sometimes contradictory - sources of selection bias. We describe an alternative framework, in which past selection history is integrated with current goals and physical salience to shape an integrated priority map. ?? 2012 Elsevier Ltd.","author":[{"dropping-particle":"","family":"Awh","given":"Edward","non-dropping-particle":"","parse-names":false,"suffix":""},{"dropping-particle":"V.","family":"Belopolsky","given":"Artem","non-dropping-particle":"","parse-names":false,"suffix":""},{"dropping-particle":"","family":"Theeuwes","given":"Jan","non-dropping-particle":"","parse-names":false,"suffix":""}],"container-title":"Trends in Cognitive Sciences","id":"ITEM-2","issue":"8","issued":{"date-parts":[["2012"]]},"page":"437-443","publisher":"Elsevier Ltd","title":"Top-down versus bottom-up attentional control: A failed theoretical dichotomy","type":"article-journal","volume":"16"},"uris":["http://www.mendeley.com/documents/?uuid=4d1c077f-8443-44a9-9ccb-baf08cb320fd"]},{"id":"ITEM-3","itemData":{"DOI":"10.1073/pnas.1104047108","ISBN":"1091-6490 (Electronic)\\r0027-8424 (Linking)","ISSN":"0027-8424","PMID":"21646524","abstract":"Attention selects which aspects of sensory input are brought to awareness. To promote survival and well-being, attention prioritizes stimuli both voluntarily, according to context-specific goals (e.g., searching for car keys), and involuntarily, through attentional capture driven by physical salience (e.g., looking toward a sudden noise). Valuable stimuli strongly modulate voluntary attention allocation, but there is little evidence that high-value but contextually irrelevant stimuli capture attention as a consequence of reward learning. Here we show that visual search for a salient target is slowed by the presence of an inconspicuous, task-irrelevant item that was previously associated with monetary reward during a brief training session. Thus, arbitrary and otherwise neutral stimuli imbued with value via associative learning capture attention powerfully and persistently during extinction, independently of goals and salience. Vulnerability to such value-driven attentional capture covaries across individuals with working memory capacity and trait impulsivity. This unique form of attentional capture may provide a useful model for investigating failures of cognitive control in clinical syndromes in which value assigned to stimuli conflicts with behavioral goals (e.g., addiction, obesity).","author":[{"dropping-particle":"","family":"Anderson","given":"B a","non-dropping-particle":"","parse-names":false,"suffix":""},{"dropping-particle":"","family":"Laurent","given":"P a","non-dropping-particle":"","parse-names":false,"suffix":""},{"dropping-particle":"","family":"Yantis","given":"S","non-dropping-particle":"","parse-names":false,"suffix":""}],"container-title":"Proceedings of the National Academy of Sciences","id":"ITEM-3","issue":"25","issued":{"date-parts":[["2011","6","21"]]},"page":"10367-10371","title":"Value-driven attentional capture","type":"article-journal","volume":"108"},"uris":["http://www.mendeley.com/documents/?uuid=d494dedf-304d-438c-ad37-25ad56194e7e"]},{"id":"ITEM-4","itemData":{"DOI":"10.1016/j.visres.2012.12.005","ISBN":"0042-6989","ISSN":"00426989","PMID":"23262054","abstract":"Visual selective attention is the brain function that modulates ongoing processing of retinal input in order for selected representations to gain privileged access to perceptual awareness and guide behavior. Enhanced analysis of currently relevant or otherwise salient information is often accompanied by suppressed processing of the less relevant or salient input. Recent findings indicate that rewards exert a powerful influence on the deployment of visual selective attention. Such influence takes different forms depending on the specific protocol adopted in the given study. In some cases, the prospect of earning a larger reward in relation to a specific stimulus or location biases attention accordingly in order to maximize overall gain. This is mediated by an effect of reward acting as a type of incentive motivation for the strategic control of attention. In contrast, reward delivery can directly alter the processing of specific stimuli by increasing their attentional priority, and this can be measured even when rewards are no longer involved, reflecting a form of reward-mediated attentional learning. As a further development, recent work demonstrates that rewards can affect attentional learning in dissociable ways depending on whether rewards are perceived as feedback on performance or instead are registered as random-like events occurring during task performance. Specifically, it appears that visual selective attention is shaped by two distinct reward-related learning mechanisms: one requiring active monitoring of performance and outcome, and a second one detecting the sheer association between objects in the environment (whether attended or ignored) and the more-or-less rewarding events that accompany them. Overall this emerging literature demonstrates unequivocally that rewards \"teach\" visual selective attention so that processing resources will be allocated to objects, features and locations which are likely to optimize the organism's interaction with the surrounding environment and maximize positive outcome. ?? 2012 Elsevier Ltd.","author":[{"dropping-particle":"","family":"Chelazzi","given":"Leonardo","non-dropping-particle":"","parse-names":false,"suffix":""},{"dropping-particle":"","family":"Perlato","given":"Andrea","non-dropping-particle":"","parse-names":false,"suffix":""},{"dropping-particle":"","family":"Santandrea","given":"Elisa","non-dropping-particle":"","parse-names":false,"suffix":""},{"dropping-particle":"","family":"Libera","given":"Chiara","non-dropping-particle":"Della","parse-names":false,"suffix":""}],"container-title":"Vision Research","id":"ITEM-4","issued":{"date-parts":[["2013"]]},"page":"58-62","publisher":"Elsevier Ltd","title":"Rewards teach visual selective attention","type":"article-journal","volume":"85"},"uris":["http://www.mendeley.com/documents/?uuid=32b99263-1c78-4ea2-a826-fea9bd9f805a"]}],"mendeley":{"formattedCitation":"(B. a Anderson et al., 2011; Awh, Belopolsky, &amp; Theeuwes, 2012; Chelazzi et al., 2013; M. Failing &amp; Theeuwes, 2017)","manualFormatting":"(Anderson, Laurent, &amp; Yantis, 2011; Awh, Belopolsky, &amp; Theeuwes, 2012; Chelazzi, Perlato, Santandrea, &amp; Della Libera, 2013; Failing &amp; Theeuwes, 2017)","plainTextFormattedCitation":"(B. a Anderson et al., 2011; Awh, Belopolsky, &amp; Theeuwes, 2012; Chelazzi et al., 2013; M. Failing &amp; Theeuwes, 2017)","previouslyFormattedCitation":"(B. a Anderson et al., 2011; Awh, Belopolsky, &amp; Theeuwes, 2012; Chelazzi et al., 2013; M. Failing &amp; Theeuwes, 2017)"},"properties":{"noteIndex":0},"schema":"https://github.com/citation-style-language/schema/raw/master/csl-citation.json"}</w:instrText>
+      </w:r>
+      <w:r>
+        <w:fldChar w:fldCharType="separate"/>
+      </w:r>
+      <w:r>
+        <w:rPr>
+          <w:noProof/>
+        </w:rPr>
+        <w:t>(Anderson, Laurent, &amp; Yantis, 2011; Awh, Belopolsky, &amp; Theeuwes, 2012; Chelazzi, Perlato, Santandrea, &amp; Della Libera, 2013; Failing &amp; Theeuwes, 2017)</w:t>
+      </w:r>
+      <w:r>
+        <w:fldChar w:fldCharType="end"/>
+      </w:r>
+      <w:r>
+        <w:t xml:space="preserve">. This idea has generated a </w:t>
+      </w:r>
+      <w:proofErr w:type="spellStart"/>
+      <w:r>
+        <w:t>a</w:t>
+      </w:r>
+      <w:proofErr w:type="spellEnd"/>
+      <w:r>
+        <w:t xml:space="preserve"> lot of research and has important implication for both cognitive theory, as well as clinical translations </w:t>
+      </w:r>
+      <w:r>
+        <w:rPr>
+          <w:highlight w:val="yellow"/>
+        </w:rPr>
+        <w:t>(Anderson on addiction, depression, etc.).</w:t>
+      </w:r>
+      <w:r>
+        <w:t xml:space="preserve"> However, the current studies leave a number of issues unanswered. First, most of the studies, especially the electrophysiological ones, have focused on transient attention: they have investigated the quick processing of the briefly presented stimuli. This approach could favor the fast and automatic effects of reward history on attention. Second, most of the studies on the value-driven attentional bias have used the visual search task and introduced rewards related to the features (in most cases colors) present in the search array. In this way, it is hard to rule out the possibility that spatial and feature-based attention are confounded. Finally, the studies showing the superiority of the reward effects over goal-directed attention have done so in the settings in which the goals of the participants are assumed (i.e. they are aware that they cannot earn any more money, so it is assumed that their goal is to pay equal amount of attention to all of the stimuli). However, this idea hasn’t been tested in a more rigorous setting in which participants still have a clear goal that is in collision or in line with the reward-driven effect. Additionally, the attentional capture in the existing paradigms is always inferred: trials with and without the distractor associated with a reward are compared. In contrast, our paradigm enables us to look at the simultaneous processing of both target and distractor associated with different reward schedules.</w:t>
+      </w:r>
+    </w:p>
+    <w:p>
+      <w:pPr>
+        <w:spacing w:line="480" w:lineRule="auto"/>
+        <w:ind w:firstLine="720"/>
+      </w:pPr>
+      <w:r>
+        <w:t xml:space="preserve">In this study we have set out to directly compare the influence of goal-directed attention and value-driven attention and to investigate the simultaneous deployment of attention to the stimuli linked to high or low reward probability. We have used the steady-state visual evoked potentials (SSVEPs) to track stimulus processing in the early visual cortex. SSVEPs represent the oscillatory response of the visual cortex to flickering stimuli (Norcia, </w:t>
+      </w:r>
+      <w:proofErr w:type="spellStart"/>
+      <w:r>
+        <w:t>Appelbaum</w:t>
+      </w:r>
+      <w:proofErr w:type="spellEnd"/>
+      <w:r>
+        <w:t xml:space="preserve">, Ales, </w:t>
+      </w:r>
+      <w:proofErr w:type="spellStart"/>
+      <w:r>
+        <w:t>Cottereau</w:t>
+      </w:r>
+      <w:proofErr w:type="spellEnd"/>
+      <w:r>
+        <w:t xml:space="preserve">, &amp; </w:t>
+      </w:r>
+      <w:proofErr w:type="spellStart"/>
+      <w:r>
+        <w:t>Rossion</w:t>
+      </w:r>
+      <w:proofErr w:type="spellEnd"/>
+      <w:r>
+        <w:t xml:space="preserve">, 2015). They provide a continuous measure of feature-based attention deployed across multiple stimuli simultaneously, and are a reliably modulated by goals such as paying attention to a certain stimulus feature. For example, in a random-dot kinematogram (RDK) task, dots of different colors can be frequency-tagged with different flickering rates. If participants are instructed to pay attention to red dots, the amplitude in their frequency is reliably increased, while the amplitude in the frequencies of the other stimuli is decreased </w:t>
+      </w:r>
+      <w:r>
+        <w:fldChar w:fldCharType="begin" w:fldLock="1"/>
+      </w:r>
+      <w:r>
+        <w:instrText>ADDIN CSL_CITATION {"citationItems":[{"id":"ITEM-1","itemData":{"DOI":"10.1073/pnas.1002436107","ISBN":"1091-6490 (Electronic)\\r0027-8424 (Linking)","ISSN":"1091-6490","PMID":"20643918","abstract":"A central question in the field of attention is whether visual processing is a strictly limited resource, which must be allocated by selective attention. If this were the case, attentional enhancement of one stimulus should invariably lead to suppression of unattended distracter stimuli. Here we examine voluntary cued shifts of feature-selective attention to either one of two superimposed red or blue random dot kinematograms (RDKs) to test whether such a reciprocal relationship between enhancement of an attended and suppression of an unattended stimulus can be observed. The steady-state visual evoked potential (SSVEP), an oscillatory brain response elicited by the flickering RDKs, was measured in human EEG. Supporting limited resources, we observed both an enhancement of the attended and a suppression of the unattended RDK, but this observed reciprocity did not occur concurrently: enhancement of the attended RDK started at 220 ms after cue onset and preceded suppression of the unattended RDK by about 130 ms. Furthermore, we found that behavior was significantly correlated with the SSVEP time course of a measure of selectivity (attended minus unattended) but not with a measure of total activity (attended plus unattended). The significant deviations from a temporally synchronized reciprocity between enhancement and suppression suggest that the enhancement of the attended stimulus may cause the suppression of the unattended stimulus in the present experiment.","author":[{"dropping-particle":"","family":"Andersen","given":"S K","non-dropping-particle":"","parse-names":false,"suffix":""},{"dropping-particle":"","family":"Müller","given":"M M","non-dropping-particle":"","parse-names":false,"suffix":""}],"container-title":"Proceedings of the National Academy of Sciences of the United States of America","id":"ITEM-1","issue":"31","issued":{"date-parts":[["2010"]]},"page":"13878-82","title":"Behavioral performance follows the time course of neural facilitation and suppression during cued shifts of feature-selective attention.","type":"article-journal","volume":"107"},"uris":["http://www.mendeley.com/documents/?uuid=4a5f2140-be6d-49d6-81c4-ac2ed9193f74"]}],"mendeley":{"formattedCitation":"(Andersen &amp; Müller, 2010)","plainTextFormattedCitation":"(Andersen &amp; Müller, 2010)","previouslyFormattedCitation":"(Andersen &amp; Müller, 2010; Muller et al., 2006)"},"properties":{"noteIndex":0},"schema":"https://github.com/citation-style-language/schema/raw/master/csl-citation.json"}</w:instrText>
+      </w:r>
+      <w:r>
+        <w:fldChar w:fldCharType="separate"/>
+      </w:r>
+      <w:r>
+        <w:rPr>
+          <w:noProof/>
+        </w:rPr>
+        <w:t>(Andersen &amp; Müller, 2010)</w:t>
+      </w:r>
+      <w:r>
+        <w:fldChar w:fldCharType="end"/>
+      </w:r>
+      <w:r>
+        <w:t xml:space="preserve">. Using the RDK task, we investigated the simultaneous deployment of attention to two features (red and blue dots) across three phases of the experiment. On each trials participants were instructed to pay attention to one of the two colors, and they first did the task without any rewards (baseline), then rewards were introduced and the two features were linked with different probabilities of earning a rewards (reward). In the last phase participants were informed that they will not be able to earn any more rewards (extinction). This design enabled us to investigate the influence of rewards on attention simultaneously for both features. Further on, it allowed us to compare the goal-directed deployment of attention with the value-driven attention in the extinction phase.  </w:t>
+      </w:r>
+    </w:p>
+    <w:p/>
     <w:p>
       <w:pPr>
         <w:pStyle w:val="Heading1"/>
@@ -429,8 +865,6 @@
       <w:r>
         <w:t>.</w:t>
       </w:r>
-      <w:bookmarkStart w:id="1" w:name="_GoBack"/>
-      <w:bookmarkEnd w:id="1"/>
       <w:r>
         <w:t xml:space="preserve"> </w:t>
       </w:r>
@@ -612,7 +1046,7 @@
       <w:r>
         <w:t xml:space="preserve"> </w:t>
       </w:r>
-      <w:commentRangeStart w:id="2"/>
+      <w:commentRangeStart w:id="1"/>
       <w:r>
         <w:t>At the beginning of each trial, participants were instructed which of the two RDKs to attend by a verbal audio cue (“red” vs. “blue”).</w:t>
       </w:r>
@@ -658,12 +1092,12 @@
       <w:r>
         <w:t xml:space="preserve"> each</w:t>
       </w:r>
-      <w:commentRangeEnd w:id="2"/>
+      <w:commentRangeEnd w:id="1"/>
       <w:r>
         <w:rPr>
           <w:rStyle w:val="CommentReference"/>
         </w:rPr>
-        <w:commentReference w:id="2"/>
+        <w:commentReference w:id="1"/>
       </w:r>
       <w:r>
         <w:t>. Each RDK flicker</w:t>
@@ -725,11 +1159,11 @@
       <w:r>
         <w:t>(up, down, left, or right)</w:t>
       </w:r>
-      <w:ins w:id="3" w:author="Andersen, Soren" w:date="2018-10-02T12:40:00Z">
+      <w:ins w:id="2" w:author="Andersen, Soren" w:date="2018-10-02T12:40:00Z">
         <w:r>
           <w:t xml:space="preserve"> for </w:t>
         </w:r>
-        <w:commentRangeStart w:id="4"/>
+        <w:commentRangeStart w:id="3"/>
         <w:r>
           <w:t>@@@</w:t>
         </w:r>
@@ -737,12 +1171,12 @@
         <w:r>
           <w:t>ms</w:t>
         </w:r>
-        <w:commentRangeEnd w:id="4"/>
+        <w:commentRangeEnd w:id="3"/>
         <w:r>
           <w:rPr>
             <w:rStyle w:val="CommentReference"/>
           </w:rPr>
-          <w:commentReference w:id="4"/>
+          <w:commentReference w:id="3"/>
         </w:r>
       </w:ins>
       <w:r>
@@ -759,7 +1193,6 @@
         <w:t xml:space="preserve"> detect the coherent movement as fast as possible by pressing the space key on </w:t>
       </w:r>
       <w:r>
-        <w:lastRenderedPageBreak/>
         <w:t xml:space="preserve">a standard AZERTY USB </w:t>
       </w:r>
       <w:r>
@@ -873,7 +1306,7 @@
           <w:lang w:val="da-DK"/>
         </w:rPr>
       </w:pPr>
-      <w:commentRangeStart w:id="5"/>
+      <w:commentRangeStart w:id="4"/>
       <w:r>
         <w:t>The experiment started with 4 practice blocks of 60 trials. After each block</w:t>
       </w:r>
@@ -1054,12 +1487,12 @@
       <w:r>
         <w:t xml:space="preserve"> </w:t>
       </w:r>
-      <w:commentRangeEnd w:id="5"/>
+      <w:commentRangeEnd w:id="4"/>
       <w:r>
         <w:rPr>
           <w:rStyle w:val="CommentReference"/>
         </w:rPr>
-        <w:commentReference w:id="5"/>
+        <w:commentReference w:id="4"/>
       </w:r>
       <w:r>
         <w:t>brakes</w:t>
@@ -1140,7 +1573,6 @@
         <w:jc w:val="both"/>
       </w:pPr>
       <w:r>
-        <w:lastRenderedPageBreak/>
         <w:t xml:space="preserve">This experiment was </w:t>
       </w:r>
       <w:proofErr w:type="spellStart"/>
@@ -1235,7 +1667,7 @@
         </w:rPr>
         <w:t xml:space="preserve"> and </w:t>
       </w:r>
-      <w:commentRangeStart w:id="6"/>
+      <w:commentRangeStart w:id="5"/>
       <w:r>
         <w:rPr>
           <w:szCs w:val="24"/>
@@ -1254,12 +1686,12 @@
         </w:rPr>
         <w:t>-pass filtered at 100 Hz</w:t>
       </w:r>
-      <w:commentRangeEnd w:id="6"/>
+      <w:commentRangeEnd w:id="5"/>
       <w:r>
         <w:rPr>
           <w:rStyle w:val="CommentReference"/>
         </w:rPr>
-        <w:commentReference w:id="6"/>
+        <w:commentReference w:id="5"/>
       </w:r>
       <w:r>
         <w:rPr>
@@ -1994,14 +2426,7 @@
         <w:rPr>
           <w:szCs w:val="24"/>
         </w:rPr>
-        <w:t xml:space="preserve">grand-averages with amplitude </w:t>
-      </w:r>
-      <w:r>
-        <w:rPr>
-          <w:szCs w:val="24"/>
-        </w:rPr>
-        <w:lastRenderedPageBreak/>
-        <w:t>range,</w:t>
+        <w:t>grand-averages with amplitude range,</w:t>
       </w:r>
       <w:r>
         <w:rPr>
@@ -2322,7 +2747,7 @@
         </w:rPr>
         <w:t xml:space="preserve">). </w:t>
       </w:r>
-      <w:commentRangeStart w:id="7"/>
+      <w:commentRangeStart w:id="6"/>
       <w:r>
         <w:rPr>
           <w:szCs w:val="24"/>
@@ -2347,12 +2772,12 @@
       <w:r>
         <w:t>oids</w:t>
       </w:r>
-      <w:commentRangeEnd w:id="7"/>
+      <w:commentRangeEnd w:id="6"/>
       <w:r>
         <w:rPr>
           <w:rStyle w:val="CommentReference"/>
         </w:rPr>
-        <w:commentReference w:id="7"/>
+        <w:commentReference w:id="6"/>
       </w:r>
       <w:r>
         <w:rPr>
@@ -2738,7 +3163,7 @@
     <w:p/>
     <w:p/>
     <w:p>
-      <w:commentRangeStart w:id="8"/>
+      <w:commentRangeStart w:id="7"/>
       <w:r>
         <w:rPr>
           <w:noProof/>
@@ -2791,12 +3216,12 @@
           </wp:inline>
         </w:drawing>
       </w:r>
-      <w:commentRangeEnd w:id="8"/>
+      <w:commentRangeEnd w:id="7"/>
       <w:r>
         <w:rPr>
           <w:rStyle w:val="CommentReference"/>
         </w:rPr>
-        <w:commentReference w:id="8"/>
+        <w:commentReference w:id="7"/>
       </w:r>
     </w:p>
     <w:p>
@@ -2807,7 +3232,7 @@
           <w:szCs w:val="20"/>
         </w:rPr>
       </w:pPr>
-      <w:commentRangeStart w:id="9"/>
+      <w:commentRangeStart w:id="8"/>
       <w:r>
         <w:rPr>
           <w:b/>
@@ -2832,12 +3257,12 @@
         </w:rPr>
         <w:t>2</w:t>
       </w:r>
-      <w:commentRangeEnd w:id="9"/>
+      <w:commentRangeEnd w:id="8"/>
       <w:r>
         <w:rPr>
           <w:rStyle w:val="CommentReference"/>
         </w:rPr>
-        <w:commentReference w:id="9"/>
+        <w:commentReference w:id="8"/>
       </w:r>
       <w:r>
         <w:rPr>
@@ -2854,7 +3279,7 @@
         </w:rPr>
         <w:t xml:space="preserve"> Grand average FFT-amplitude spectra derived from EEG signals at each participant's best four-electrode </w:t>
       </w:r>
-      <w:commentRangeStart w:id="10"/>
+      <w:commentRangeStart w:id="9"/>
       <w:r>
         <w:rPr>
           <w:sz w:val="20"/>
@@ -2876,12 +3301,12 @@
         </w:rPr>
         <w:t xml:space="preserve">2 Hz </w:t>
       </w:r>
-      <w:commentRangeEnd w:id="10"/>
+      <w:commentRangeEnd w:id="9"/>
       <w:r>
         <w:rPr>
           <w:rStyle w:val="CommentReference"/>
         </w:rPr>
-        <w:commentReference w:id="10"/>
+        <w:commentReference w:id="9"/>
       </w:r>
       <w:proofErr w:type="spellStart"/>
       <w:r>
@@ -2891,7 +3316,7 @@
         </w:rPr>
         <w:t>signal</w:t>
       </w:r>
-      <w:commentRangeStart w:id="11"/>
+      <w:commentRangeStart w:id="10"/>
       <w:r>
         <w:rPr>
           <w:sz w:val="20"/>
@@ -2899,12 +3324,12 @@
         </w:rPr>
         <w:t>.</w:t>
       </w:r>
-      <w:commentRangeEnd w:id="11"/>
+      <w:commentRangeEnd w:id="10"/>
       <w:r>
         <w:rPr>
           <w:rStyle w:val="CommentReference"/>
         </w:rPr>
-        <w:commentReference w:id="11"/>
+        <w:commentReference w:id="10"/>
       </w:r>
       <w:r>
         <w:rPr>
@@ -2978,11 +3403,7 @@
         <w:t>included</w:t>
       </w:r>
       <w:r>
-        <w:t xml:space="preserve"> both constant and varying effects (also known as </w:t>
-      </w:r>
-      <w:r>
-        <w:lastRenderedPageBreak/>
-        <w:t xml:space="preserve">fixed and random). </w:t>
+        <w:t xml:space="preserve"> both constant and varying effects (also known as fixed and random). </w:t>
       </w:r>
       <w:r>
         <w:t>P</w:t>
@@ -3449,11 +3870,7 @@
         <w:t xml:space="preserve"> </w:t>
       </w:r>
       <w:r>
-        <w:t xml:space="preserve">Differences between conditions were </w:t>
-      </w:r>
-      <w:r>
-        <w:lastRenderedPageBreak/>
-        <w:t xml:space="preserve">assessed by computing the mean and the 95% highest density interval (HDI) of the difference between posterior distributions of the respective conditions </w:t>
+        <w:t xml:space="preserve">Differences between conditions were assessed by computing the mean and the 95% highest density interval (HDI) of the difference between posterior distributions of the respective conditions </w:t>
       </w:r>
       <w:r>
         <w:fldChar w:fldCharType="begin" w:fldLock="1"/>
@@ -3542,6 +3959,8 @@
         <w:pStyle w:val="Heading1"/>
         <w:spacing w:before="0" w:after="240"/>
       </w:pPr>
+      <w:bookmarkStart w:id="11" w:name="_GoBack"/>
+      <w:bookmarkEnd w:id="11"/>
       <w:r>
         <w:t>Results</w:t>
       </w:r>
@@ -4729,7 +5148,7 @@
               </wp:anchor>
             </w:drawing>
           </mc:Choice>
-          <mc:Fallback xmlns:w16cid="http://schemas.microsoft.com/office/word/2016/wordml/cid" xmlns:am3d="http://schemas.microsoft.com/office/drawing/2017/model3d" xmlns:aink="http://schemas.microsoft.com/office/drawing/2016/ink" xmlns:cx8="http://schemas.microsoft.com/office/drawing/2016/5/14/chartex" xmlns:cx7="http://schemas.microsoft.com/office/drawing/2016/5/13/chartex" xmlns:cx6="http://schemas.microsoft.com/office/drawing/2016/5/12/chartex" xmlns:cx5="http://schemas.microsoft.com/office/drawing/2016/5/11/chartex" xmlns:cx4="http://schemas.microsoft.com/office/drawing/2016/5/10/chartex" xmlns:cx3="http://schemas.microsoft.com/office/drawing/2016/5/9/chartex" xmlns:cx2="http://schemas.microsoft.com/office/drawing/2015/10/21/chartex">
+          <mc:Fallback xmlns:cx2="http://schemas.microsoft.com/office/drawing/2015/10/21/chartex" xmlns:cx3="http://schemas.microsoft.com/office/drawing/2016/5/9/chartex" xmlns:cx4="http://schemas.microsoft.com/office/drawing/2016/5/10/chartex" xmlns:cx5="http://schemas.microsoft.com/office/drawing/2016/5/11/chartex" xmlns:cx6="http://schemas.microsoft.com/office/drawing/2016/5/12/chartex" xmlns:cx7="http://schemas.microsoft.com/office/drawing/2016/5/13/chartex" xmlns:cx8="http://schemas.microsoft.com/office/drawing/2016/5/14/chartex" xmlns:aink="http://schemas.microsoft.com/office/drawing/2016/ink" xmlns:am3d="http://schemas.microsoft.com/office/drawing/2017/model3d" xmlns:w16cid="http://schemas.microsoft.com/office/word/2016/wordml/cid">
             <w:pict>
               <v:group w14:anchorId="120B399F" id="Group 23" o:spid="_x0000_s1026" style="position:absolute;margin-left:-49.1pt;margin-top:214.5pt;width:567.9pt;height:194.65pt;z-index:251664384;mso-position-horizontal-relative:margin;mso-position-vertical-relative:margin;mso-width-relative:margin;mso-height-relative:margin" coordsize="61461,19116" o:gfxdata="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">
                 <v:shapetype id="_x0000_t75" coordsize="21600,21600" o:spt="75" o:preferrelative="t" path="m@4@5l@4@11@9@11@9@5xe" filled="f" stroked="f">
@@ -4953,11 +5372,7 @@
         <w:t xml:space="preserve">M = </w:t>
       </w:r>
       <w:r>
-        <w:t xml:space="preserve">0.04; 95% HDI </w:t>
-      </w:r>
-      <w:r>
-        <w:lastRenderedPageBreak/>
-        <w:t>[0.02, 0.06]; ER = 999</w:t>
+        <w:t>0.04; 95% HDI [0.02, 0.06]; ER = 999</w:t>
       </w:r>
       <w:r>
         <w:t>.00</w:t>
@@ -6595,7 +7010,7 @@
               </wp:anchor>
             </w:drawing>
           </mc:Choice>
-          <mc:Fallback xmlns:w16cid="http://schemas.microsoft.com/office/word/2016/wordml/cid" xmlns:am3d="http://schemas.microsoft.com/office/drawing/2017/model3d" xmlns:aink="http://schemas.microsoft.com/office/drawing/2016/ink" xmlns:cx8="http://schemas.microsoft.com/office/drawing/2016/5/14/chartex" xmlns:cx7="http://schemas.microsoft.com/office/drawing/2016/5/13/chartex" xmlns:cx6="http://schemas.microsoft.com/office/drawing/2016/5/12/chartex" xmlns:cx5="http://schemas.microsoft.com/office/drawing/2016/5/11/chartex" xmlns:cx4="http://schemas.microsoft.com/office/drawing/2016/5/10/chartex" xmlns:cx3="http://schemas.microsoft.com/office/drawing/2016/5/9/chartex" xmlns:cx2="http://schemas.microsoft.com/office/drawing/2015/10/21/chartex">
+          <mc:Fallback xmlns:cx2="http://schemas.microsoft.com/office/drawing/2015/10/21/chartex" xmlns:cx3="http://schemas.microsoft.com/office/drawing/2016/5/9/chartex" xmlns:cx4="http://schemas.microsoft.com/office/drawing/2016/5/10/chartex" xmlns:cx5="http://schemas.microsoft.com/office/drawing/2016/5/11/chartex" xmlns:cx6="http://schemas.microsoft.com/office/drawing/2016/5/12/chartex" xmlns:cx7="http://schemas.microsoft.com/office/drawing/2016/5/13/chartex" xmlns:cx8="http://schemas.microsoft.com/office/drawing/2016/5/14/chartex" xmlns:aink="http://schemas.microsoft.com/office/drawing/2016/ink" xmlns:am3d="http://schemas.microsoft.com/office/drawing/2017/model3d" xmlns:w16cid="http://schemas.microsoft.com/office/word/2016/wordml/cid">
             <w:pict>
               <v:group w14:anchorId="4151E092" id="Group 22" o:spid="_x0000_s1026" style="position:absolute;margin-left:0;margin-top:1.6pt;width:567.8pt;height:194.75pt;z-index:251666432;mso-position-horizontal:center;mso-position-horizontal-relative:margin;mso-width-relative:margin;mso-height-relative:margin" coordsize="61463,19116" o:gfxdata="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">
                 <v:shape id="Picture 38" o:spid="_x0000_s1027" type="#_x0000_t75" style="position:absolute;width:30731;height:19116;visibility:visible;mso-wrap-style:square" o:gfxdata="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" stroked="t" strokecolor="white [3212]">
@@ -6760,7 +7175,6 @@
         <w:t xml:space="preserve">posterior </w:t>
       </w:r>
       <w:r>
-        <w:lastRenderedPageBreak/>
         <w:t>distribution</w:t>
       </w:r>
       <w:r>
@@ -7293,11 +7707,7 @@
         <w:t>model</w:t>
       </w:r>
       <w:r>
-        <w:t xml:space="preserve">, included varying slopes and </w:t>
-      </w:r>
-      <w:r>
-        <w:lastRenderedPageBreak/>
-        <w:t xml:space="preserve">intercepts across participants for all constant effects. As in the case of behavioral data, several models were not fitted because they were not </w:t>
+        <w:t xml:space="preserve">, included varying slopes and intercepts across participants for all constant effects. As in the case of behavioral data, several models were not fitted because they were not </w:t>
       </w:r>
       <w:r>
         <w:t xml:space="preserve">plausible </w:t>
@@ -8215,7 +8625,6 @@
           <w:noProof/>
           <w:sz w:val="20"/>
         </w:rPr>
-        <w:lastRenderedPageBreak/>
         <mc:AlternateContent>
           <mc:Choice Requires="wpg">
             <w:drawing>
@@ -8424,7 +8833,7 @@
               </wp:anchor>
             </w:drawing>
           </mc:Choice>
-          <mc:Fallback xmlns:w16cid="http://schemas.microsoft.com/office/word/2016/wordml/cid" xmlns:am3d="http://schemas.microsoft.com/office/drawing/2017/model3d" xmlns:aink="http://schemas.microsoft.com/office/drawing/2016/ink" xmlns:cx8="http://schemas.microsoft.com/office/drawing/2016/5/14/chartex" xmlns:cx7="http://schemas.microsoft.com/office/drawing/2016/5/13/chartex" xmlns:cx6="http://schemas.microsoft.com/office/drawing/2016/5/12/chartex" xmlns:cx5="http://schemas.microsoft.com/office/drawing/2016/5/11/chartex" xmlns:cx4="http://schemas.microsoft.com/office/drawing/2016/5/10/chartex" xmlns:cx3="http://schemas.microsoft.com/office/drawing/2016/5/9/chartex" xmlns:cx2="http://schemas.microsoft.com/office/drawing/2015/10/21/chartex">
+          <mc:Fallback xmlns:cx2="http://schemas.microsoft.com/office/drawing/2015/10/21/chartex" xmlns:cx3="http://schemas.microsoft.com/office/drawing/2016/5/9/chartex" xmlns:cx4="http://schemas.microsoft.com/office/drawing/2016/5/10/chartex" xmlns:cx5="http://schemas.microsoft.com/office/drawing/2016/5/11/chartex" xmlns:cx6="http://schemas.microsoft.com/office/drawing/2016/5/12/chartex" xmlns:cx7="http://schemas.microsoft.com/office/drawing/2016/5/13/chartex" xmlns:cx8="http://schemas.microsoft.com/office/drawing/2016/5/14/chartex" xmlns:aink="http://schemas.microsoft.com/office/drawing/2016/ink" xmlns:am3d="http://schemas.microsoft.com/office/drawing/2017/model3d" xmlns:w16cid="http://schemas.microsoft.com/office/word/2016/wordml/cid">
             <w:pict>
               <v:group w14:anchorId="6303A4C6" id="Group 3" o:spid="_x0000_s1026" style="position:absolute;margin-left:-49pt;margin-top:15pt;width:567.8pt;height:194.75pt;z-index:251672576;mso-position-horizontal-relative:margin;mso-width-relative:margin;mso-height-relative:margin" coordsize="61463,19116" o:gfxdata="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">
                 <v:group id="Group 2" o:spid="_x0000_s1027" style="position:absolute;width:30731;height:19116" coordsize="30731,19116" o:gfxdata="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">
@@ -8897,7 +9306,6 @@
               <w:spacing w:line="360" w:lineRule="auto"/>
             </w:pPr>
             <w:r>
-              <w:lastRenderedPageBreak/>
               <w:t>Table 5</w:t>
             </w:r>
           </w:p>
@@ -10399,7 +10807,6 @@
         <w:rPr>
           <w:noProof/>
         </w:rPr>
-        <w:lastRenderedPageBreak/>
         <mc:AlternateContent>
           <mc:Choice Requires="wpg">
             <w:drawing>
@@ -10594,7 +11001,7 @@
               </wp:anchor>
             </w:drawing>
           </mc:Choice>
-          <mc:Fallback xmlns:w16cid="http://schemas.microsoft.com/office/word/2016/wordml/cid" xmlns:am3d="http://schemas.microsoft.com/office/drawing/2017/model3d" xmlns:aink="http://schemas.microsoft.com/office/drawing/2016/ink" xmlns:cx8="http://schemas.microsoft.com/office/drawing/2016/5/14/chartex" xmlns:cx7="http://schemas.microsoft.com/office/drawing/2016/5/13/chartex" xmlns:cx6="http://schemas.microsoft.com/office/drawing/2016/5/12/chartex" xmlns:cx5="http://schemas.microsoft.com/office/drawing/2016/5/11/chartex" xmlns:cx4="http://schemas.microsoft.com/office/drawing/2016/5/10/chartex" xmlns:cx3="http://schemas.microsoft.com/office/drawing/2016/5/9/chartex" xmlns:cx2="http://schemas.microsoft.com/office/drawing/2015/10/21/chartex">
+          <mc:Fallback xmlns:cx2="http://schemas.microsoft.com/office/drawing/2015/10/21/chartex" xmlns:cx3="http://schemas.microsoft.com/office/drawing/2016/5/9/chartex" xmlns:cx4="http://schemas.microsoft.com/office/drawing/2016/5/10/chartex" xmlns:cx5="http://schemas.microsoft.com/office/drawing/2016/5/11/chartex" xmlns:cx6="http://schemas.microsoft.com/office/drawing/2016/5/12/chartex" xmlns:cx7="http://schemas.microsoft.com/office/drawing/2016/5/13/chartex" xmlns:cx8="http://schemas.microsoft.com/office/drawing/2016/5/14/chartex" xmlns:aink="http://schemas.microsoft.com/office/drawing/2016/ink" xmlns:am3d="http://schemas.microsoft.com/office/drawing/2017/model3d" xmlns:w16cid="http://schemas.microsoft.com/office/word/2016/wordml/cid">
             <w:pict>
               <v:group w14:anchorId="2155BA52" id="Group 15" o:spid="_x0000_s1026" style="position:absolute;margin-left:-49.1pt;margin-top:84.15pt;width:567.8pt;height:194.75pt;z-index:251670528;mso-position-horizontal-relative:margin;mso-width-relative:margin;mso-height-relative:margin" coordsize="61463,19116" o:gfxdata="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">
                 <v:shape id="Picture 53" o:spid="_x0000_s1027" type="#_x0000_t75" style="position:absolute;width:30731;height:19116;visibility:visible;mso-wrap-style:square" o:gfxdata="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" stroked="t" strokecolor="white [3212]">
@@ -10942,7 +11349,6 @@
         <w:t xml:space="preserve"> from acquisition to extinction for </w:t>
       </w:r>
       <w:r>
-        <w:lastRenderedPageBreak/>
         <w:t>neither</w:t>
       </w:r>
       <w:r>
@@ -11166,10 +11572,35 @@
     </w:p>
     <w:p>
       <w:pPr>
-        <w:pStyle w:val="Heading1"/>
-        <w:spacing w:before="0" w:after="240"/>
-        <w:jc w:val="left"/>
-      </w:pPr>
+        <w:spacing w:line="480" w:lineRule="auto"/>
+      </w:pPr>
+      <w:r>
+        <w:t>We show that:</w:t>
+      </w:r>
+    </w:p>
+    <w:p>
+      <w:pPr>
+        <w:spacing w:line="480" w:lineRule="auto"/>
+      </w:pPr>
+      <w:r>
+        <w:t>1) Introduction of rewards affects feature-based attention both behaviorally and in SSVEPs</w:t>
+      </w:r>
+    </w:p>
+    <w:p>
+      <w:pPr>
+        <w:spacing w:line="480" w:lineRule="auto"/>
+      </w:pPr>
+      <w:r>
+        <w:t>2) Leads to lower levels of attention for the low rewarded stimuli, while high rewarded stimuli stay at the same level</w:t>
+      </w:r>
+    </w:p>
+    <w:p>
+      <w:pPr>
+        <w:spacing w:line="480" w:lineRule="auto"/>
+      </w:pPr>
+      <w:r>
+        <w:t>3) The lingering effect of reward is present in the absence of rewards, even though our measure of feature-based attention goes back to baseline</w:t>
+      </w:r>
     </w:p>
     <w:p>
       <w:pPr>
@@ -11306,11 +11737,7 @@
         <w:t xml:space="preserve"> </w:t>
       </w:r>
       <w:r>
-        <w:t xml:space="preserve">that was </w:t>
-      </w:r>
-      <w:r>
-        <w:lastRenderedPageBreak/>
-        <w:t>identical as the one described in the results section. We then compared behavioral performance between the first and the second part of the baseline phase, and between the second part of baseline and the first part of acquisition phase.</w:t>
+        <w:t>that was identical as the one described in the results section. We then compared behavioral performance between the first and the second part of the baseline phase, and between the second part of baseline and the first part of acquisition phase.</w:t>
       </w:r>
     </w:p>
     <w:tbl>
@@ -12443,7 +12870,7 @@
               </wp:anchor>
             </w:drawing>
           </mc:Choice>
-          <mc:Fallback xmlns:w16cid="http://schemas.microsoft.com/office/word/2016/wordml/cid" xmlns:am3d="http://schemas.microsoft.com/office/drawing/2017/model3d" xmlns:aink="http://schemas.microsoft.com/office/drawing/2016/ink" xmlns:cx8="http://schemas.microsoft.com/office/drawing/2016/5/14/chartex" xmlns:cx7="http://schemas.microsoft.com/office/drawing/2016/5/13/chartex" xmlns:cx6="http://schemas.microsoft.com/office/drawing/2016/5/12/chartex" xmlns:cx5="http://schemas.microsoft.com/office/drawing/2016/5/11/chartex" xmlns:cx4="http://schemas.microsoft.com/office/drawing/2016/5/10/chartex" xmlns:cx3="http://schemas.microsoft.com/office/drawing/2016/5/9/chartex" xmlns:cx2="http://schemas.microsoft.com/office/drawing/2015/10/21/chartex">
+          <mc:Fallback xmlns:cx2="http://schemas.microsoft.com/office/drawing/2015/10/21/chartex" xmlns:cx3="http://schemas.microsoft.com/office/drawing/2016/5/9/chartex" xmlns:cx4="http://schemas.microsoft.com/office/drawing/2016/5/10/chartex" xmlns:cx5="http://schemas.microsoft.com/office/drawing/2016/5/11/chartex" xmlns:cx6="http://schemas.microsoft.com/office/drawing/2016/5/12/chartex" xmlns:cx7="http://schemas.microsoft.com/office/drawing/2016/5/13/chartex" xmlns:cx8="http://schemas.microsoft.com/office/drawing/2016/5/14/chartex" xmlns:aink="http://schemas.microsoft.com/office/drawing/2016/ink" xmlns:am3d="http://schemas.microsoft.com/office/drawing/2017/model3d" xmlns:w16cid="http://schemas.microsoft.com/office/word/2016/wordml/cid">
             <w:pict>
               <v:group w14:anchorId="77543280" id="Group 16" o:spid="_x0000_s1026" style="position:absolute;margin-left:-48.4pt;margin-top:31.95pt;width:567.2pt;height:141.75pt;z-index:251676672;mso-position-horizontal-relative:margin;mso-width-relative:margin;mso-height-relative:margin" coordsize="88969,22104" o:gfxdata="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">
                 <v:group id="_x0000_s1027" style="position:absolute;left:44479;width:44490;height:22104" coordorigin="44479" coordsize="44489,22104" o:gfxdata="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">
@@ -12536,7 +12963,6 @@
         <w:jc w:val="both"/>
       </w:pPr>
       <w:r>
-        <w:lastRenderedPageBreak/>
         <w:t xml:space="preserve">The posterior </w:t>
       </w:r>
       <w:r>
@@ -12893,7 +13319,6 @@
         <w:jc w:val="both"/>
       </w:pPr>
       <w:r>
-        <w:lastRenderedPageBreak/>
         <w:t xml:space="preserve">Taken together, these results indicate that our effects </w:t>
       </w:r>
       <w:r>
@@ -13890,7 +14315,6 @@
         <w:rPr>
           <w:noProof/>
         </w:rPr>
-        <w:lastRenderedPageBreak/>
         <mc:AlternateContent>
           <mc:Choice Requires="wpg">
             <w:drawing>
@@ -14109,7 +14533,7 @@
               </wp:anchor>
             </w:drawing>
           </mc:Choice>
-          <mc:Fallback xmlns:w16cid="http://schemas.microsoft.com/office/word/2016/wordml/cid" xmlns:am3d="http://schemas.microsoft.com/office/drawing/2017/model3d" xmlns:aink="http://schemas.microsoft.com/office/drawing/2016/ink" xmlns:cx8="http://schemas.microsoft.com/office/drawing/2016/5/14/chartex" xmlns:cx7="http://schemas.microsoft.com/office/drawing/2016/5/13/chartex" xmlns:cx6="http://schemas.microsoft.com/office/drawing/2016/5/12/chartex" xmlns:cx5="http://schemas.microsoft.com/office/drawing/2016/5/11/chartex" xmlns:cx4="http://schemas.microsoft.com/office/drawing/2016/5/10/chartex" xmlns:cx3="http://schemas.microsoft.com/office/drawing/2016/5/9/chartex" xmlns:cx2="http://schemas.microsoft.com/office/drawing/2015/10/21/chartex">
+          <mc:Fallback xmlns:cx2="http://schemas.microsoft.com/office/drawing/2015/10/21/chartex" xmlns:cx3="http://schemas.microsoft.com/office/drawing/2016/5/9/chartex" xmlns:cx4="http://schemas.microsoft.com/office/drawing/2016/5/10/chartex" xmlns:cx5="http://schemas.microsoft.com/office/drawing/2016/5/11/chartex" xmlns:cx6="http://schemas.microsoft.com/office/drawing/2016/5/12/chartex" xmlns:cx7="http://schemas.microsoft.com/office/drawing/2016/5/13/chartex" xmlns:cx8="http://schemas.microsoft.com/office/drawing/2016/5/14/chartex" xmlns:aink="http://schemas.microsoft.com/office/drawing/2016/ink" xmlns:am3d="http://schemas.microsoft.com/office/drawing/2017/model3d" xmlns:w16cid="http://schemas.microsoft.com/office/word/2016/wordml/cid">
             <w:pict>
               <v:group w14:anchorId="478601FF" id="Group 17" o:spid="_x0000_s1026" style="position:absolute;margin-left:-55.9pt;margin-top:20.4pt;width:567.2pt;height:141.75pt;z-index:251674624;mso-width-relative:margin;mso-height-relative:margin" coordsize="88969,22104" o:gfxdata="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">
                 <v:group id="Group 9" o:spid="_x0000_s1027" style="position:absolute;width:44489;height:22104" coordsize="44489,22104" o:gfxdata="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">
@@ -14624,7 +15048,6 @@
         <w:jc w:val="both"/>
       </w:pPr>
       <w:r>
-        <w:lastRenderedPageBreak/>
         <w:t>•</w:t>
       </w:r>
       <w:r>
@@ -14707,7 +15130,6 @@
         <w:spacing w:before="0" w:after="240"/>
       </w:pPr>
       <w:r>
-        <w:lastRenderedPageBreak/>
         <w:t>Acknowledgements</w:t>
       </w:r>
     </w:p>
@@ -15242,7 +15664,6 @@
         <w:rPr>
           <w:lang w:val="de-DE"/>
         </w:rPr>
-        <w:lastRenderedPageBreak/>
         <w:t>References</w:t>
       </w:r>
     </w:p>
@@ -15707,7 +16128,6 @@
             </w:rPr>
           </w:rPrChange>
         </w:rPr>
-        <w:lastRenderedPageBreak/>
         <w:t xml:space="preserve">Gelman, A., &amp; Rubin, D. B. (1992). </w:t>
       </w:r>
       <w:r>
@@ -16148,7 +16568,6 @@
             </w:rPr>
           </w:rPrChange>
         </w:rPr>
-        <w:lastRenderedPageBreak/>
         <w:t xml:space="preserve">Van der Does, A. J. W. (2002). </w:t>
       </w:r>
       <w:r>
@@ -16335,7 +16754,7 @@
       </w:r>
     </w:p>
   </w:comment>
-  <w:comment w:id="2" w:author="Andersen, Soren" w:date="2018-10-02T12:57:00Z" w:initials="AS">
+  <w:comment w:id="1" w:author="Andersen, Soren" w:date="2018-10-02T12:57:00Z" w:initials="AS">
     <w:p>
       <w:pPr>
         <w:pStyle w:val="CommentText"/>
@@ -16351,7 +16770,7 @@
       </w:r>
     </w:p>
   </w:comment>
-  <w:comment w:id="4" w:author="Andersen, Soren" w:date="2018-10-02T12:40:00Z" w:initials="AS">
+  <w:comment w:id="3" w:author="Andersen, Soren" w:date="2018-10-02T12:40:00Z" w:initials="AS">
     <w:p>
       <w:pPr>
         <w:pStyle w:val="CommentText"/>
@@ -16367,7 +16786,7 @@
       </w:r>
     </w:p>
   </w:comment>
-  <w:comment w:id="5" w:author="Andersen, Soren" w:date="2018-10-02T14:58:00Z" w:initials="AS">
+  <w:comment w:id="4" w:author="Andersen, Soren" w:date="2018-10-02T14:58:00Z" w:initials="AS">
     <w:p>
       <w:pPr>
         <w:pStyle w:val="CommentText"/>
@@ -16396,7 +16815,7 @@
       </w:r>
     </w:p>
   </w:comment>
-  <w:comment w:id="6" w:author="Andersen, Soren" w:date="2018-10-02T14:52:00Z" w:initials="AS">
+  <w:comment w:id="5" w:author="Andersen, Soren" w:date="2018-10-02T14:52:00Z" w:initials="AS">
     <w:p>
       <w:pPr>
         <w:pStyle w:val="CommentText"/>
@@ -16457,7 +16876,7 @@
       </w:r>
     </w:p>
   </w:comment>
-  <w:comment w:id="7" w:author="Andersen, Soren" w:date="2018-10-02T14:59:00Z" w:initials="AS">
+  <w:comment w:id="6" w:author="Andersen, Soren" w:date="2018-10-02T14:59:00Z" w:initials="AS">
     <w:p>
       <w:pPr>
         <w:pStyle w:val="CommentText"/>
@@ -16473,7 +16892,7 @@
       </w:r>
     </w:p>
   </w:comment>
-  <w:comment w:id="8" w:author="Ivan Grahek" w:date="2019-01-15T14:21:00Z" w:initials="IG">
+  <w:comment w:id="7" w:author="Ivan Grahek" w:date="2019-01-15T14:21:00Z" w:initials="IG">
     <w:p>
       <w:pPr>
         <w:pStyle w:val="CommentText"/>
@@ -16489,7 +16908,7 @@
       </w:r>
     </w:p>
   </w:comment>
-  <w:comment w:id="9" w:author="Antonio Schettino" w:date="2018-08-28T10:17:00Z" w:initials="AS">
+  <w:comment w:id="8" w:author="Antonio Schettino" w:date="2018-08-28T10:17:00Z" w:initials="AS">
     <w:p>
       <w:pPr>
         <w:pStyle w:val="CommentText"/>
@@ -16505,7 +16924,7 @@
       </w:r>
     </w:p>
   </w:comment>
-  <w:comment w:id="10" w:author="Andersen, Soren" w:date="2018-10-23T22:32:00Z" w:initials="AS">
+  <w:comment w:id="9" w:author="Andersen, Soren" w:date="2018-10-23T22:32:00Z" w:initials="AS">
     <w:p>
       <w:pPr>
         <w:pStyle w:val="CommentText"/>
@@ -16558,7 +16977,7 @@
       </w:r>
     </w:p>
   </w:comment>
-  <w:comment w:id="11" w:author="Antonio Schettino" w:date="2018-08-28T15:09:00Z" w:initials="AS">
+  <w:comment w:id="10" w:author="Antonio Schettino" w:date="2018-08-28T15:09:00Z" w:initials="AS">
     <w:p>
       <w:pPr>
         <w:pStyle w:val="CommentText"/>
@@ -21875,7 +22294,7 @@
 </file>
 
 <file path=customXml/itemProps1.xml><?xml version="1.0" encoding="utf-8"?>
-<ds:datastoreItem xmlns:ds="http://schemas.openxmlformats.org/officeDocument/2006/customXml" ds:itemID="{03C3C4B4-84D7-4599-8963-673388A53D1A}">
+<ds:datastoreItem xmlns:ds="http://schemas.openxmlformats.org/officeDocument/2006/customXml" ds:itemID="{D9DB5ECE-503B-4C5A-B6C1-F450FC1D0F46}">
   <ds:schemaRefs>
     <ds:schemaRef ds:uri="http://schemas.openxmlformats.org/officeDocument/2006/bibliography"/>
   </ds:schemaRefs>

</xml_diff>